<commit_message>
Validations Added, 404 page, data layer
Added validation for the register page
When not logged in you are redirected to the login page.
Setup the data access layer and started working on its classes.
Now have a 404 page with button to the home page.
</commit_message>
<xml_diff>
--- a/Analyse/Analysedocument.docx
+++ b/Analyse/Analysedocument.docx
@@ -1597,14 +1597,34 @@
           <w:bCs/>
         </w:rPr>
       </w:pPr>
+      <w:proofErr w:type="spellStart"/>
       <w:r>
         <w:rPr>
           <w:b/>
           <w:bCs/>
           <w:lang w:val="en-US"/>
         </w:rPr>
-        <w:t>Progameertaal Overzicht</w:t>
-      </w:r>
+        <w:t>Progameertaal</w:t>
+      </w:r>
+      <w:proofErr w:type="spellEnd"/>
+      <w:r>
+        <w:rPr>
+          <w:b/>
+          <w:bCs/>
+          <w:lang w:val="en-US"/>
+        </w:rPr>
+        <w:t xml:space="preserve"> </w:t>
+      </w:r>
+      <w:proofErr w:type="spellStart"/>
+      <w:r>
+        <w:rPr>
+          <w:b/>
+          <w:bCs/>
+          <w:lang w:val="en-US"/>
+        </w:rPr>
+        <w:t>Overzicht</w:t>
+      </w:r>
+      <w:proofErr w:type="spellEnd"/>
       <w:r>
         <w:rPr>
           <w:b/>
@@ -3157,6 +3177,675 @@
       </w:r>
     </w:p>
     <w:p>
+      <w:pPr>
+        <w:pStyle w:val="ListParagraph"/>
+      </w:pPr>
+    </w:p>
+    <w:p>
+      <w:pPr>
+        <w:pStyle w:val="Heading2"/>
+        <w:rPr>
+          <w:lang w:val="nl-NL"/>
+        </w:rPr>
+      </w:pPr>
+      <w:r>
+        <w:t xml:space="preserve">Wat zijn de </w:t>
+      </w:r>
+      <w:r>
+        <w:rPr>
+          <w:lang w:val="nl-NL"/>
+        </w:rPr>
+        <w:t xml:space="preserve">functional </w:t>
+      </w:r>
+      <w:r>
+        <w:rPr>
+          <w:lang w:val="nl-NL"/>
+        </w:rPr>
+        <w:t>requirements</w:t>
+      </w:r>
+      <w:r>
+        <w:rPr>
+          <w:lang w:val="nl-NL"/>
+        </w:rPr>
+        <w:t>?</w:t>
+      </w:r>
+    </w:p>
+    <w:p>
+      <w:pPr>
+        <w:rPr>
+          <w:lang w:val="nl-NL"/>
+        </w:rPr>
+      </w:pPr>
+      <w:r>
+        <w:rPr>
+          <w:lang w:val="nl-NL"/>
+        </w:rPr>
+        <w:t>FR</w:t>
+      </w:r>
+      <w:r>
+        <w:rPr>
+          <w:lang w:val="nl-NL"/>
+        </w:rPr>
+        <w:t>-0</w:t>
+      </w:r>
+      <w:r>
+        <w:rPr>
+          <w:lang w:val="nl-NL"/>
+        </w:rPr>
+        <w:t>1: Het systeem moet een AI-gestuurde chat hebben die informatie en uitleg biedt over het onderwerp, en vragen van gebruikers kan beantwoorden aan de hand van de opdracht.</w:t>
+      </w:r>
+    </w:p>
+    <w:p>
+      <w:pPr>
+        <w:rPr>
+          <w:lang w:val="nl-NL"/>
+        </w:rPr>
+      </w:pPr>
+      <w:r>
+        <w:rPr>
+          <w:lang w:val="nl-NL"/>
+        </w:rPr>
+        <w:t>B-01</w:t>
+      </w:r>
+      <w:r>
+        <w:rPr>
+          <w:lang w:val="nl-NL"/>
+        </w:rPr>
+        <w:t xml:space="preserve">: </w:t>
+      </w:r>
+      <w:r>
+        <w:rPr>
+          <w:lang w:val="nl-NL"/>
+        </w:rPr>
+        <w:t>De AI-chat moet realtime antwoorden kunnen genereren binnen een acceptabele tijdsperiode, binnen enkele seconden.</w:t>
+      </w:r>
+    </w:p>
+    <w:p>
+      <w:pPr>
+        <w:rPr>
+          <w:lang w:val="nl-NL"/>
+        </w:rPr>
+      </w:pPr>
+      <w:r>
+        <w:rPr>
+          <w:lang w:val="nl-NL"/>
+        </w:rPr>
+        <w:t>K-01</w:t>
+      </w:r>
+      <w:r>
+        <w:rPr>
+          <w:lang w:val="nl-NL"/>
+        </w:rPr>
+        <w:t>: Nauwkeurigheid - De AI-chat moet betrouwbaar en accuraat zijn in het verstrekken van informatie en het beantwoorden van vragen.</w:t>
+      </w:r>
+    </w:p>
+    <w:p>
+      <w:pPr>
+        <w:rPr>
+          <w:lang w:val="nl-NL"/>
+        </w:rPr>
+      </w:pPr>
+    </w:p>
+    <w:p>
+      <w:pPr>
+        <w:rPr>
+          <w:lang w:val="nl-NL"/>
+        </w:rPr>
+      </w:pPr>
+      <w:r>
+        <w:rPr>
+          <w:lang w:val="nl-NL"/>
+        </w:rPr>
+        <w:t>FR</w:t>
+      </w:r>
+      <w:r>
+        <w:rPr>
+          <w:lang w:val="nl-NL"/>
+        </w:rPr>
+        <w:t>-0</w:t>
+      </w:r>
+      <w:r>
+        <w:rPr>
+          <w:lang w:val="nl-NL"/>
+        </w:rPr>
+        <w:t>2: Het systeem moet compatibel zijn met verschillende apparaten, zoals computers, tablets en smartphones.</w:t>
+      </w:r>
+    </w:p>
+    <w:p>
+      <w:pPr>
+        <w:rPr>
+          <w:lang w:val="nl-NL"/>
+        </w:rPr>
+      </w:pPr>
+      <w:r>
+        <w:rPr>
+          <w:lang w:val="nl-NL"/>
+        </w:rPr>
+        <w:t>B-02</w:t>
+      </w:r>
+      <w:r>
+        <w:rPr>
+          <w:lang w:val="nl-NL"/>
+        </w:rPr>
+        <w:t>: Het platform moet responsief zijn en zich aanpassen aan verschillende schermformaten en resoluties.</w:t>
+      </w:r>
+    </w:p>
+    <w:p>
+      <w:pPr>
+        <w:rPr>
+          <w:lang w:val="nl-NL"/>
+        </w:rPr>
+      </w:pPr>
+      <w:r>
+        <w:rPr>
+          <w:lang w:val="nl-NL"/>
+        </w:rPr>
+        <w:t>K-02</w:t>
+      </w:r>
+      <w:r>
+        <w:rPr>
+          <w:lang w:val="nl-NL"/>
+        </w:rPr>
+        <w:t>: Gebruiksvriendelijkheid - Het systeem moet gemakkelijk te navigeren en te gebruiken zijn op verschillende apparaten, zonder verlies van functionaliteit.</w:t>
+      </w:r>
+    </w:p>
+    <w:p>
+      <w:pPr>
+        <w:rPr>
+          <w:lang w:val="nl-NL"/>
+        </w:rPr>
+      </w:pPr>
+    </w:p>
+    <w:p>
+      <w:pPr>
+        <w:rPr>
+          <w:lang w:val="nl-NL"/>
+        </w:rPr>
+      </w:pPr>
+      <w:r>
+        <w:rPr>
+          <w:lang w:val="nl-NL"/>
+        </w:rPr>
+        <w:t>FR</w:t>
+      </w:r>
+      <w:r>
+        <w:rPr>
+          <w:lang w:val="nl-NL"/>
+        </w:rPr>
+        <w:t>-0</w:t>
+      </w:r>
+      <w:r>
+        <w:rPr>
+          <w:lang w:val="nl-NL"/>
+        </w:rPr>
+        <w:t>3: De website moet een overzicht tonen van meerdere programmeertalen, zodat gebruikers kunnen schakelen tussen talen.</w:t>
+      </w:r>
+    </w:p>
+    <w:p>
+      <w:pPr>
+        <w:rPr>
+          <w:lang w:val="nl-NL"/>
+        </w:rPr>
+      </w:pPr>
+      <w:r>
+        <w:rPr>
+          <w:lang w:val="nl-NL"/>
+        </w:rPr>
+        <w:lastRenderedPageBreak/>
+        <w:t>B-03</w:t>
+      </w:r>
+      <w:r>
+        <w:rPr>
+          <w:lang w:val="nl-NL"/>
+        </w:rPr>
+        <w:t>: Het programmeertaaloverzicht moet gemakkelijk toegankelijk zijn zonder dat de gebruiker de pagina hoeft te herladen.</w:t>
+      </w:r>
+    </w:p>
+    <w:p>
+      <w:pPr>
+        <w:rPr>
+          <w:lang w:val="nl-NL"/>
+        </w:rPr>
+      </w:pPr>
+      <w:r>
+        <w:rPr>
+          <w:lang w:val="nl-NL"/>
+        </w:rPr>
+        <w:t>K-03</w:t>
+      </w:r>
+      <w:r>
+        <w:rPr>
+          <w:lang w:val="nl-NL"/>
+        </w:rPr>
+        <w:t>: Toegankelijkheid - Het overzicht moet duidelijk en goed georganiseerd zijn, zodat gebruikers snel kunnen vinden wat ze zoeken.</w:t>
+      </w:r>
+    </w:p>
+    <w:p>
+      <w:pPr>
+        <w:rPr>
+          <w:lang w:val="nl-NL"/>
+        </w:rPr>
+      </w:pPr>
+    </w:p>
+    <w:p>
+      <w:pPr>
+        <w:rPr>
+          <w:lang w:val="nl-NL"/>
+        </w:rPr>
+      </w:pPr>
+      <w:r>
+        <w:rPr>
+          <w:lang w:val="nl-NL"/>
+        </w:rPr>
+        <w:t>FR</w:t>
+      </w:r>
+      <w:r>
+        <w:rPr>
+          <w:lang w:val="nl-NL"/>
+        </w:rPr>
+        <w:t>-0</w:t>
+      </w:r>
+      <w:r>
+        <w:rPr>
+          <w:lang w:val="nl-NL"/>
+        </w:rPr>
+        <w:t>4: Het systeem moet gepersonaliseerde feedback geven op basis van de prestaties van de gebruiker.</w:t>
+      </w:r>
+    </w:p>
+    <w:p>
+      <w:pPr>
+        <w:rPr>
+          <w:lang w:val="nl-NL"/>
+        </w:rPr>
+      </w:pPr>
+      <w:r>
+        <w:rPr>
+          <w:lang w:val="nl-NL"/>
+        </w:rPr>
+        <w:t>B-04</w:t>
+      </w:r>
+      <w:r>
+        <w:rPr>
+          <w:lang w:val="nl-NL"/>
+        </w:rPr>
+        <w:t>: De feedback moet relevant zijn voor de specifieke acties en resultaten van de gebruiker.</w:t>
+      </w:r>
+    </w:p>
+    <w:p>
+      <w:pPr>
+        <w:rPr>
+          <w:lang w:val="nl-NL"/>
+        </w:rPr>
+      </w:pPr>
+      <w:r>
+        <w:rPr>
+          <w:lang w:val="nl-NL"/>
+        </w:rPr>
+        <w:t>K-04</w:t>
+      </w:r>
+      <w:r>
+        <w:rPr>
+          <w:lang w:val="nl-NL"/>
+        </w:rPr>
+        <w:t>: Relevantie - De feedback moet nuttig en gericht zijn, waardoor gebruikers hun prestaties kunnen verbeteren.</w:t>
+      </w:r>
+    </w:p>
+    <w:p>
+      <w:pPr>
+        <w:rPr>
+          <w:lang w:val="nl-NL"/>
+        </w:rPr>
+      </w:pPr>
+    </w:p>
+    <w:p>
+      <w:pPr>
+        <w:rPr>
+          <w:lang w:val="nl-NL"/>
+        </w:rPr>
+      </w:pPr>
+      <w:r>
+        <w:rPr>
+          <w:lang w:val="nl-NL"/>
+        </w:rPr>
+        <w:t>FR</w:t>
+      </w:r>
+      <w:r>
+        <w:rPr>
+          <w:lang w:val="nl-NL"/>
+        </w:rPr>
+        <w:t>-0</w:t>
+      </w:r>
+      <w:r>
+        <w:rPr>
+          <w:lang w:val="nl-NL"/>
+        </w:rPr>
+        <w:t>5: De website moet met behulp van AI een uitleg kunnen geven bij de gegeven foutmeldingen.</w:t>
+      </w:r>
+    </w:p>
+    <w:p>
+      <w:pPr>
+        <w:rPr>
+          <w:lang w:val="nl-NL"/>
+        </w:rPr>
+      </w:pPr>
+      <w:r>
+        <w:rPr>
+          <w:lang w:val="nl-NL"/>
+        </w:rPr>
+        <w:t>B-05</w:t>
+      </w:r>
+      <w:r>
+        <w:rPr>
+          <w:lang w:val="nl-NL"/>
+        </w:rPr>
+        <w:t>: De error explanations moeten duidelijk en begrijpelijk zijn voor gebruikers van verschillende niveaus.</w:t>
+      </w:r>
+    </w:p>
+    <w:p>
+      <w:pPr>
+        <w:rPr>
+          <w:lang w:val="nl-NL"/>
+        </w:rPr>
+      </w:pPr>
+      <w:r>
+        <w:rPr>
+          <w:lang w:val="nl-NL"/>
+        </w:rPr>
+        <w:t>K-05</w:t>
+      </w:r>
+      <w:r>
+        <w:rPr>
+          <w:lang w:val="nl-NL"/>
+        </w:rPr>
+        <w:t>: Duidelijkheid - De uitleg moet helder en eenvoudig te begrijpen zijn, zelfs voor gebruikers zonder technische achtergrond.</w:t>
+      </w:r>
+    </w:p>
+    <w:p>
+      <w:pPr>
+        <w:rPr>
+          <w:lang w:val="nl-NL"/>
+        </w:rPr>
+      </w:pPr>
+    </w:p>
+    <w:p>
+      <w:pPr>
+        <w:rPr>
+          <w:lang w:val="nl-NL"/>
+        </w:rPr>
+      </w:pPr>
+      <w:r>
+        <w:rPr>
+          <w:lang w:val="nl-NL"/>
+        </w:rPr>
+        <w:t>FR</w:t>
+      </w:r>
+      <w:r>
+        <w:rPr>
+          <w:lang w:val="nl-NL"/>
+        </w:rPr>
+        <w:t>-0</w:t>
+      </w:r>
+      <w:r>
+        <w:rPr>
+          <w:lang w:val="nl-NL"/>
+        </w:rPr>
+        <w:t>6: Het systeem moet een ingebouwde code-editor hebben die makkelijk te gebruiken is en rekening houdt met syntax.</w:t>
+      </w:r>
+    </w:p>
+    <w:p>
+      <w:pPr>
+        <w:rPr>
+          <w:lang w:val="nl-NL"/>
+        </w:rPr>
+      </w:pPr>
+      <w:r>
+        <w:rPr>
+          <w:lang w:val="nl-NL"/>
+        </w:rPr>
+        <w:t>B-06</w:t>
+      </w:r>
+      <w:r>
+        <w:rPr>
+          <w:lang w:val="nl-NL"/>
+        </w:rPr>
+        <w:t>: De code-editor moet functionaliteiten bevatten zoals syntax highlighting en automatische inspringing.</w:t>
+      </w:r>
+    </w:p>
+    <w:p>
+      <w:pPr>
+        <w:rPr>
+          <w:lang w:val="nl-NL"/>
+        </w:rPr>
+      </w:pPr>
+      <w:r>
+        <w:rPr>
+          <w:lang w:val="nl-NL"/>
+        </w:rPr>
+        <w:t>K-06</w:t>
+      </w:r>
+      <w:r>
+        <w:rPr>
+          <w:lang w:val="nl-NL"/>
+        </w:rPr>
+        <w:t>: Bruikbaarheid - De code-editor moet intuïtief zijn en een soepele gebruikerservaring bieden bij het schrijven en bewerken van code.</w:t>
+      </w:r>
+    </w:p>
+    <w:p>
+      <w:pPr>
+        <w:rPr>
+          <w:lang w:val="nl-NL"/>
+        </w:rPr>
+      </w:pPr>
+    </w:p>
+    <w:p>
+      <w:pPr>
+        <w:rPr>
+          <w:lang w:val="nl-NL"/>
+        </w:rPr>
+      </w:pPr>
+      <w:r>
+        <w:rPr>
+          <w:lang w:val="nl-NL"/>
+        </w:rPr>
+        <w:t>FR</w:t>
+      </w:r>
+      <w:r>
+        <w:rPr>
+          <w:lang w:val="nl-NL"/>
+        </w:rPr>
+        <w:t>-0</w:t>
+      </w:r>
+      <w:r>
+        <w:rPr>
+          <w:lang w:val="nl-NL"/>
+        </w:rPr>
+        <w:t>7: De website moet ondersteuning bieden voor het uitvoeren van code in verschillende programmeertalen en het resultaat laten zien.</w:t>
+      </w:r>
+    </w:p>
+    <w:p>
+      <w:pPr>
+        <w:rPr>
+          <w:lang w:val="nl-NL"/>
+        </w:rPr>
+      </w:pPr>
+      <w:r>
+        <w:rPr>
+          <w:lang w:val="nl-NL"/>
+        </w:rPr>
+        <w:t>B-07</w:t>
+      </w:r>
+      <w:r>
+        <w:rPr>
+          <w:lang w:val="nl-NL"/>
+        </w:rPr>
+        <w:t>: De code-validator moet de resultaten van de code-analyse snel en nauwkeurig weergeven.</w:t>
+      </w:r>
+    </w:p>
+    <w:p>
+      <w:pPr>
+        <w:rPr>
+          <w:lang w:val="nl-NL"/>
+        </w:rPr>
+      </w:pPr>
+      <w:r>
+        <w:rPr>
+          <w:lang w:val="nl-NL"/>
+        </w:rPr>
+        <w:t>K-07</w:t>
+      </w:r>
+      <w:r>
+        <w:rPr>
+          <w:lang w:val="nl-NL"/>
+        </w:rPr>
+        <w:t>: Betrouwbaarheid - De resultaten van de code-validator moeten accuraat zijn en gebruikers in staat stellen om fouten in hun code te identificeren en te corrigeren.</w:t>
+      </w:r>
+    </w:p>
+    <w:p>
+      <w:pPr>
+        <w:rPr>
+          <w:lang w:val="nl-NL"/>
+        </w:rPr>
+      </w:pPr>
+    </w:p>
+    <w:p>
+      <w:pPr>
+        <w:rPr>
+          <w:lang w:val="nl-NL"/>
+        </w:rPr>
+      </w:pPr>
+      <w:r>
+        <w:rPr>
+          <w:lang w:val="nl-NL"/>
+        </w:rPr>
+        <w:t>FR</w:t>
+      </w:r>
+      <w:r>
+        <w:rPr>
+          <w:lang w:val="nl-NL"/>
+        </w:rPr>
+        <w:t>-0</w:t>
+      </w:r>
+      <w:r>
+        <w:rPr>
+          <w:lang w:val="nl-NL"/>
+        </w:rPr>
+        <w:t>8: Het platform moet gebruikers de mogelijkheid bieden om hun voortgang bij te houden en hun prestaties te analyseren.</w:t>
+      </w:r>
+    </w:p>
+    <w:p>
+      <w:pPr>
+        <w:rPr>
+          <w:lang w:val="nl-NL"/>
+        </w:rPr>
+      </w:pPr>
+      <w:r>
+        <w:rPr>
+          <w:lang w:val="nl-NL"/>
+        </w:rPr>
+        <w:t>B-08</w:t>
+      </w:r>
+      <w:r>
+        <w:rPr>
+          <w:lang w:val="nl-NL"/>
+        </w:rPr>
+        <w:t>: De prestatieanalyse moet real-time gegevens weergeven en gebruikers in staat stellen om hun voortgang op verschillende gebieden te bekijken.</w:t>
+      </w:r>
+    </w:p>
+    <w:p>
+      <w:pPr>
+        <w:rPr>
+          <w:lang w:val="nl-NL"/>
+        </w:rPr>
+      </w:pPr>
+      <w:r>
+        <w:rPr>
+          <w:lang w:val="nl-NL"/>
+        </w:rPr>
+        <w:t>K-08</w:t>
+      </w:r>
+      <w:r>
+        <w:rPr>
+          <w:lang w:val="nl-NL"/>
+        </w:rPr>
+        <w:t>: Performance - Het platform moet snel reageren op verzoeken en gebruikers in staat stellen om snel toegang te krijgen tot hun prestatiegegevens.</w:t>
+      </w:r>
+    </w:p>
+    <w:p>
+      <w:pPr>
+        <w:rPr>
+          <w:lang w:val="nl-NL"/>
+        </w:rPr>
+      </w:pPr>
+    </w:p>
+    <w:p>
+      <w:pPr>
+        <w:rPr>
+          <w:lang w:val="nl-NL"/>
+        </w:rPr>
+      </w:pPr>
+      <w:r>
+        <w:rPr>
+          <w:lang w:val="nl-NL"/>
+        </w:rPr>
+        <w:t>FR</w:t>
+      </w:r>
+      <w:r>
+        <w:rPr>
+          <w:lang w:val="nl-NL"/>
+        </w:rPr>
+        <w:t>-0</w:t>
+      </w:r>
+      <w:r>
+        <w:rPr>
+          <w:lang w:val="nl-NL"/>
+        </w:rPr>
+        <w:t>9: Het platform kan geavanceerde AI-algoritmen gebruiken om aanbevelingen te doen voor aanvullende leermiddelen.</w:t>
+      </w:r>
+    </w:p>
+    <w:p>
+      <w:pPr>
+        <w:rPr>
+          <w:lang w:val="nl-NL"/>
+        </w:rPr>
+      </w:pPr>
+      <w:r>
+        <w:rPr>
+          <w:lang w:val="nl-NL"/>
+        </w:rPr>
+        <w:t>B-09</w:t>
+      </w:r>
+      <w:r>
+        <w:rPr>
+          <w:lang w:val="nl-NL"/>
+        </w:rPr>
+        <w:t>: De aanbevelingen moeten relevant zijn voor de interesses en behoeften van de gebruiker.</w:t>
+      </w:r>
+    </w:p>
+    <w:p>
+      <w:pPr>
+        <w:rPr>
+          <w:lang w:val="nl-NL"/>
+        </w:rPr>
+      </w:pPr>
+      <w:r>
+        <w:rPr>
+          <w:lang w:val="nl-NL"/>
+        </w:rPr>
+        <w:t>K-09</w:t>
+      </w:r>
+      <w:r>
+        <w:rPr>
+          <w:lang w:val="nl-NL"/>
+        </w:rPr>
+        <w:t>: Personalisatie - De aanbevelingen moeten afgestemd zijn op de individuele leerbehoeften en -voorkeuren van gebruikers, waardoor hun leerervaring wordt verbeterd.</w:t>
+      </w:r>
+    </w:p>
+    <w:p>
+      <w:pPr>
+        <w:pStyle w:val="ListParagraph"/>
+      </w:pPr>
+    </w:p>
+    <w:p>
       <w:r>
         <w:br w:type="page"/>
       </w:r>
@@ -3190,6 +3879,13 @@
     </w:p>
     <w:p>
       <w:pPr>
+        <w:rPr>
+          <w:lang w:val="en-US"/>
+        </w:rPr>
+      </w:pPr>
+    </w:p>
+    <w:p>
+      <w:pPr>
         <w:pStyle w:val="Heading1"/>
       </w:pPr>
       <w:bookmarkStart w:id="10" w:name="_Toc160442701"/>
@@ -3274,7 +3970,7 @@
           <w:lang w:val="en-US"/>
         </w:rPr>
         <w:drawing>
-          <wp:inline distT="0" distB="0" distL="0" distR="0" wp14:anchorId="7A6A6C51" wp14:editId="03B34D21">
+          <wp:inline distT="0" distB="0" distL="0" distR="0" wp14:anchorId="7A6A6C51" wp14:editId="4CA6BE6B">
             <wp:extent cx="5731510" cy="3287395"/>
             <wp:effectExtent l="0" t="0" r="2540" b="8255"/>
             <wp:docPr id="653291072" name="Picture 1" descr="A screenshot of a computer&#10;&#10;Description automatically generated"/>
@@ -3285,7 +3981,7 @@
               <a:graphicData uri="http://schemas.openxmlformats.org/drawingml/2006/picture">
                 <pic:pic xmlns:pic="http://schemas.openxmlformats.org/drawingml/2006/picture">
                   <pic:nvPicPr>
-                    <pic:cNvPr id="837258046" name="Picture 1" descr="A screenshot of a computer&#10;&#10;Description automatically generated"/>
+                    <pic:cNvPr id="653291072" name="Picture 1" descr="A screenshot of a computer&#10;&#10;Description automatically generated"/>
                     <pic:cNvPicPr/>
                   </pic:nvPicPr>
                   <pic:blipFill>
@@ -3298,6 +3994,54 @@
                     <a:xfrm>
                       <a:off x="0" y="0"/>
                       <a:ext cx="5731510" cy="3287395"/>
+                    </a:xfrm>
+                    <a:prstGeom prst="rect">
+                      <a:avLst/>
+                    </a:prstGeom>
+                  </pic:spPr>
+                </pic:pic>
+              </a:graphicData>
+            </a:graphic>
+          </wp:inline>
+        </w:drawing>
+      </w:r>
+    </w:p>
+    <w:p>
+      <w:pPr>
+        <w:rPr>
+          <w:lang w:val="en-US"/>
+        </w:rPr>
+      </w:pPr>
+      <w:r>
+        <w:rPr>
+          <w:lang w:val="en-US"/>
+        </w:rPr>
+        <w:lastRenderedPageBreak/>
+        <w:drawing>
+          <wp:inline distT="0" distB="0" distL="0" distR="0" wp14:anchorId="59813DDC" wp14:editId="62229857">
+            <wp:extent cx="5731510" cy="3133725"/>
+            <wp:effectExtent l="0" t="0" r="2540" b="9525"/>
+            <wp:docPr id="1684068536" name="Picture 1" descr="A screenshot of a computer&#10;&#10;Description automatically generated"/>
+            <wp:cNvGraphicFramePr>
+              <a:graphicFrameLocks xmlns:a="http://schemas.openxmlformats.org/drawingml/2006/main" noChangeAspect="1"/>
+            </wp:cNvGraphicFramePr>
+            <a:graphic xmlns:a="http://schemas.openxmlformats.org/drawingml/2006/main">
+              <a:graphicData uri="http://schemas.openxmlformats.org/drawingml/2006/picture">
+                <pic:pic xmlns:pic="http://schemas.openxmlformats.org/drawingml/2006/picture">
+                  <pic:nvPicPr>
+                    <pic:cNvPr id="1684068536" name="Picture 1" descr="A screenshot of a computer&#10;&#10;Description automatically generated"/>
+                    <pic:cNvPicPr/>
+                  </pic:nvPicPr>
+                  <pic:blipFill>
+                    <a:blip r:embed="rId9"/>
+                    <a:stretch>
+                      <a:fillRect/>
+                    </a:stretch>
+                  </pic:blipFill>
+                  <pic:spPr>
+                    <a:xfrm>
+                      <a:off x="0" y="0"/>
+                      <a:ext cx="5731510" cy="3133725"/>
                     </a:xfrm>
                     <a:prstGeom prst="rect">
                       <a:avLst/>
@@ -4032,6 +4776,28 @@
       <w:szCs w:val="26"/>
     </w:rPr>
   </w:style>
+  <w:style w:type="paragraph" w:styleId="Heading3">
+    <w:name w:val="heading 3"/>
+    <w:basedOn w:val="Normal"/>
+    <w:next w:val="Normal"/>
+    <w:link w:val="Heading3Char"/>
+    <w:uiPriority w:val="9"/>
+    <w:unhideWhenUsed/>
+    <w:qFormat/>
+    <w:rsid w:val="00EA6B24"/>
+    <w:pPr>
+      <w:keepNext/>
+      <w:keepLines/>
+      <w:spacing w:before="40" w:after="0"/>
+      <w:outlineLvl w:val="2"/>
+    </w:pPr>
+    <w:rPr>
+      <w:rFonts w:asciiTheme="majorHAnsi" w:eastAsiaTheme="majorEastAsia" w:hAnsiTheme="majorHAnsi" w:cstheme="majorBidi"/>
+      <w:color w:val="1F3763" w:themeColor="accent1" w:themeShade="7F"/>
+      <w:sz w:val="24"/>
+      <w:szCs w:val="24"/>
+    </w:rPr>
+  </w:style>
   <w:style w:type="character" w:default="1" w:styleId="DefaultParagraphFont">
     <w:name w:val="Default Paragraph Font"/>
     <w:uiPriority w:val="1"/>
@@ -4267,6 +5033,19 @@
     <w:link w:val="Footer"/>
     <w:uiPriority w:val="99"/>
     <w:rsid w:val="00183D89"/>
+  </w:style>
+  <w:style w:type="character" w:customStyle="1" w:styleId="Heading3Char">
+    <w:name w:val="Heading 3 Char"/>
+    <w:basedOn w:val="DefaultParagraphFont"/>
+    <w:link w:val="Heading3"/>
+    <w:uiPriority w:val="9"/>
+    <w:rsid w:val="00EA6B24"/>
+    <w:rPr>
+      <w:rFonts w:asciiTheme="majorHAnsi" w:eastAsiaTheme="majorEastAsia" w:hAnsiTheme="majorHAnsi" w:cstheme="majorBidi"/>
+      <w:color w:val="1F3763" w:themeColor="accent1" w:themeShade="7F"/>
+      <w:sz w:val="24"/>
+      <w:szCs w:val="24"/>
+    </w:rPr>
   </w:style>
 </w:styles>
 </file>

</xml_diff>

<commit_message>
Added viewModel and logic for getting courses
The App now request the coursese and the chapter for each course.
</commit_message>
<xml_diff>
--- a/Analyse/Analysedocument.docx
+++ b/Analyse/Analysedocument.docx
@@ -1131,7 +1131,7 @@
                 <w:noProof/>
                 <w:webHidden/>
               </w:rPr>
-              <w:t>8</w:t>
+              <w:t>10</w:t>
             </w:r>
             <w:r>
               <w:rPr>
@@ -1202,7 +1202,7 @@
                 <w:noProof/>
                 <w:webHidden/>
               </w:rPr>
-              <w:t>8</w:t>
+              <w:t>13</w:t>
             </w:r>
             <w:r>
               <w:rPr>
@@ -1281,7 +1281,7 @@
                 <w:noProof/>
                 <w:webHidden/>
               </w:rPr>
-              <w:t>8</w:t>
+              <w:t>14</w:t>
             </w:r>
             <w:r>
               <w:rPr>
@@ -1367,7 +1367,7 @@
                 <w:noProof/>
                 <w:webHidden/>
               </w:rPr>
-              <w:t>8</w:t>
+              <w:t>15</w:t>
             </w:r>
             <w:r>
               <w:rPr>
@@ -3195,13 +3195,7 @@
         <w:rPr>
           <w:lang w:val="nl-NL"/>
         </w:rPr>
-        <w:t xml:space="preserve">functional </w:t>
-      </w:r>
-      <w:r>
-        <w:rPr>
-          <w:lang w:val="nl-NL"/>
-        </w:rPr>
-        <w:t>requirements</w:t>
+        <w:t>functional requirements</w:t>
       </w:r>
       <w:r>
         <w:rPr>
@@ -3867,20 +3861,2066 @@
     <w:p>
       <w:pPr>
         <w:rPr>
-          <w:lang w:val="en-US"/>
-        </w:rPr>
-      </w:pPr>
-      <w:r>
-        <w:rPr>
-          <w:lang w:val="en-US"/>
-        </w:rPr>
-        <w:t>-</w:t>
-      </w:r>
-    </w:p>
-    <w:p>
-      <w:pPr>
-        <w:rPr>
-          <w:lang w:val="en-US"/>
+          <w:lang w:val="nl-NL"/>
+        </w:rPr>
+      </w:pPr>
+      <w:r>
+        <w:rPr>
+          <w:lang w:val="nl-NL"/>
+        </w:rPr>
+        <w:t>FR</w:t>
+      </w:r>
+      <w:r>
+        <w:rPr>
+          <w:lang w:val="nl-NL"/>
+        </w:rPr>
+        <w:t>-0</w:t>
+      </w:r>
+      <w:r>
+        <w:rPr>
+          <w:lang w:val="nl-NL"/>
+        </w:rPr>
+        <w:t>1: Het systeem moet een AI-gestuurde chat hebben die informatie en uitleg biedt over het onderwerp, en vragen van gebruikers kan beantwoorden aan de hand van de opdracht.</w:t>
+      </w:r>
+    </w:p>
+    <w:p>
+      <w:pPr>
+        <w:rPr>
+          <w:lang w:val="nl-NL"/>
+        </w:rPr>
+      </w:pPr>
+      <w:r>
+        <w:rPr>
+          <w:lang w:val="nl-NL"/>
+        </w:rPr>
+        <w:t xml:space="preserve">B-01: </w:t>
+      </w:r>
+      <w:r>
+        <w:rPr>
+          <w:lang w:val="nl-NL"/>
+        </w:rPr>
+        <w:t>De AI-chat moet realtime antwoorden kunnen genereren binnen een acceptabele tijdsperiode, binnen enkele seconden.</w:t>
+      </w:r>
+    </w:p>
+    <w:p>
+      <w:pPr>
+        <w:rPr>
+          <w:lang w:val="nl-NL"/>
+        </w:rPr>
+      </w:pPr>
+      <w:r>
+        <w:rPr>
+          <w:lang w:val="nl-NL"/>
+        </w:rPr>
+        <w:t>K-01</w:t>
+      </w:r>
+      <w:r>
+        <w:rPr>
+          <w:lang w:val="nl-NL"/>
+        </w:rPr>
+        <w:t>: Nauwkeurigheid - De AI-chat moet betrouwbaar en accuraat zijn in het verstrekken van informatie en het beantwoorden van vragen.</w:t>
+      </w:r>
+    </w:p>
+    <w:tbl>
+      <w:tblPr>
+        <w:tblW w:w="0" w:type="auto"/>
+        <w:tblBorders>
+          <w:top w:val="single" w:sz="6" w:space="0" w:color="373737"/>
+          <w:left w:val="single" w:sz="6" w:space="0" w:color="373737"/>
+          <w:bottom w:val="single" w:sz="6" w:space="0" w:color="373737"/>
+          <w:right w:val="single" w:sz="6" w:space="0" w:color="373737"/>
+        </w:tblBorders>
+        <w:shd w:val="clear" w:color="auto" w:fill="F2F2F2"/>
+        <w:tblCellMar>
+          <w:left w:w="0" w:type="dxa"/>
+          <w:right w:w="0" w:type="dxa"/>
+        </w:tblCellMar>
+        <w:tblLook w:val="04A0" w:firstRow="1" w:lastRow="0" w:firstColumn="1" w:lastColumn="0" w:noHBand="0" w:noVBand="1"/>
+      </w:tblPr>
+      <w:tblGrid>
+        <w:gridCol w:w="1664"/>
+        <w:gridCol w:w="7362"/>
+      </w:tblGrid>
+      <w:tr>
+        <w:trPr>
+          <w:tblHeader/>
+        </w:trPr>
+        <w:tc>
+          <w:tcPr>
+            <w:tcW w:w="0" w:type="auto"/>
+            <w:tcBorders>
+              <w:top w:val="nil"/>
+              <w:left w:val="nil"/>
+              <w:bottom w:val="nil"/>
+              <w:right w:val="nil"/>
+            </w:tcBorders>
+            <w:shd w:val="clear" w:color="auto" w:fill="373737"/>
+            <w:tcMar>
+              <w:top w:w="150" w:type="dxa"/>
+              <w:left w:w="150" w:type="dxa"/>
+              <w:bottom w:w="150" w:type="dxa"/>
+              <w:right w:w="150" w:type="dxa"/>
+            </w:tcMar>
+            <w:vAlign w:val="center"/>
+            <w:hideMark/>
+          </w:tcPr>
+          <w:p>
+            <w:pPr>
+              <w:rPr>
+                <w:b/>
+                <w:bCs/>
+              </w:rPr>
+            </w:pPr>
+            <w:r>
+              <w:rPr>
+                <w:b/>
+                <w:bCs/>
+                <w:i/>
+                <w:iCs/>
+              </w:rPr>
+              <w:t>Naam</w:t>
+            </w:r>
+          </w:p>
+        </w:tc>
+        <w:tc>
+          <w:tcPr>
+            <w:tcW w:w="0" w:type="auto"/>
+            <w:tcBorders>
+              <w:top w:val="nil"/>
+              <w:left w:val="nil"/>
+              <w:bottom w:val="nil"/>
+              <w:right w:val="nil"/>
+            </w:tcBorders>
+            <w:shd w:val="clear" w:color="auto" w:fill="373737"/>
+            <w:tcMar>
+              <w:top w:w="150" w:type="dxa"/>
+              <w:left w:w="150" w:type="dxa"/>
+              <w:bottom w:w="150" w:type="dxa"/>
+              <w:right w:w="150" w:type="dxa"/>
+            </w:tcMar>
+            <w:vAlign w:val="center"/>
+            <w:hideMark/>
+          </w:tcPr>
+          <w:p>
+            <w:pPr>
+              <w:rPr>
+                <w:b/>
+                <w:bCs/>
+                <w:lang w:val="nl-NL"/>
+              </w:rPr>
+            </w:pPr>
+            <w:r>
+              <w:rPr>
+                <w:b/>
+                <w:bCs/>
+              </w:rPr>
+              <w:t xml:space="preserve">UC01: </w:t>
+            </w:r>
+            <w:r>
+              <w:rPr>
+                <w:b/>
+                <w:bCs/>
+                <w:lang w:val="nl-NL"/>
+              </w:rPr>
+              <w:t>Vraag stellen aan AI-gestuurde chat</w:t>
+            </w:r>
+            <w:r>
+              <w:rPr>
+                <w:b/>
+                <w:bCs/>
+                <w:lang w:val="nl-NL"/>
+              </w:rPr>
+              <w:t>.</w:t>
+            </w:r>
+          </w:p>
+        </w:tc>
+      </w:tr>
+      <w:tr>
+        <w:tc>
+          <w:tcPr>
+            <w:tcW w:w="0" w:type="auto"/>
+            <w:tcBorders>
+              <w:top w:val="single" w:sz="6" w:space="0" w:color="373737"/>
+              <w:left w:val="single" w:sz="6" w:space="0" w:color="373737"/>
+              <w:bottom w:val="single" w:sz="6" w:space="0" w:color="373737"/>
+              <w:right w:val="single" w:sz="6" w:space="0" w:color="373737"/>
+            </w:tcBorders>
+            <w:shd w:val="clear" w:color="auto" w:fill="F2F2F2"/>
+            <w:tcMar>
+              <w:top w:w="150" w:type="dxa"/>
+              <w:left w:w="150" w:type="dxa"/>
+              <w:bottom w:w="150" w:type="dxa"/>
+              <w:right w:w="150" w:type="dxa"/>
+            </w:tcMar>
+            <w:hideMark/>
+          </w:tcPr>
+          <w:p>
+            <w:r>
+              <w:rPr>
+                <w:i/>
+                <w:iCs/>
+              </w:rPr>
+              <w:t>Samenvatting</w:t>
+            </w:r>
+          </w:p>
+        </w:tc>
+        <w:tc>
+          <w:tcPr>
+            <w:tcW w:w="0" w:type="auto"/>
+            <w:tcBorders>
+              <w:top w:val="single" w:sz="6" w:space="0" w:color="373737"/>
+              <w:left w:val="single" w:sz="6" w:space="0" w:color="373737"/>
+              <w:bottom w:val="single" w:sz="6" w:space="0" w:color="373737"/>
+              <w:right w:val="single" w:sz="6" w:space="0" w:color="373737"/>
+            </w:tcBorders>
+            <w:shd w:val="clear" w:color="auto" w:fill="F2F2F2"/>
+            <w:tcMar>
+              <w:top w:w="150" w:type="dxa"/>
+              <w:left w:w="150" w:type="dxa"/>
+              <w:bottom w:w="150" w:type="dxa"/>
+              <w:right w:w="150" w:type="dxa"/>
+            </w:tcMar>
+            <w:hideMark/>
+          </w:tcPr>
+          <w:p>
+            <w:pPr>
+              <w:rPr>
+                <w:lang w:val="nl-NL"/>
+              </w:rPr>
+            </w:pPr>
+            <w:r>
+              <w:rPr>
+                <w:lang w:val="nl-NL"/>
+              </w:rPr>
+              <w:t>Tijdens het leren heb j</w:t>
+            </w:r>
+            <w:r>
+              <w:rPr>
+                <w:lang w:val="nl-NL"/>
+              </w:rPr>
+              <w:t xml:space="preserve">e een vraag en stuur je een bericht in de </w:t>
+            </w:r>
+            <w:r>
+              <w:rPr>
+                <w:lang w:val="nl-NL"/>
+              </w:rPr>
+              <w:t>AI-gestuurde chat.</w:t>
+            </w:r>
+          </w:p>
+        </w:tc>
+      </w:tr>
+      <w:tr>
+        <w:tc>
+          <w:tcPr>
+            <w:tcW w:w="0" w:type="auto"/>
+            <w:tcBorders>
+              <w:top w:val="single" w:sz="6" w:space="0" w:color="373737"/>
+              <w:left w:val="single" w:sz="6" w:space="0" w:color="373737"/>
+              <w:bottom w:val="single" w:sz="6" w:space="0" w:color="373737"/>
+              <w:right w:val="single" w:sz="6" w:space="0" w:color="373737"/>
+            </w:tcBorders>
+            <w:shd w:val="clear" w:color="auto" w:fill="F2F2F2"/>
+            <w:tcMar>
+              <w:top w:w="150" w:type="dxa"/>
+              <w:left w:w="150" w:type="dxa"/>
+              <w:bottom w:w="150" w:type="dxa"/>
+              <w:right w:w="150" w:type="dxa"/>
+            </w:tcMar>
+            <w:hideMark/>
+          </w:tcPr>
+          <w:p>
+            <w:r>
+              <w:rPr>
+                <w:i/>
+                <w:iCs/>
+              </w:rPr>
+              <w:t>Actors</w:t>
+            </w:r>
+          </w:p>
+        </w:tc>
+        <w:tc>
+          <w:tcPr>
+            <w:tcW w:w="0" w:type="auto"/>
+            <w:tcBorders>
+              <w:top w:val="single" w:sz="6" w:space="0" w:color="373737"/>
+              <w:left w:val="single" w:sz="6" w:space="0" w:color="373737"/>
+              <w:bottom w:val="single" w:sz="6" w:space="0" w:color="373737"/>
+              <w:right w:val="single" w:sz="6" w:space="0" w:color="373737"/>
+            </w:tcBorders>
+            <w:shd w:val="clear" w:color="auto" w:fill="F2F2F2"/>
+            <w:tcMar>
+              <w:top w:w="150" w:type="dxa"/>
+              <w:left w:w="150" w:type="dxa"/>
+              <w:bottom w:w="150" w:type="dxa"/>
+              <w:right w:w="150" w:type="dxa"/>
+            </w:tcMar>
+            <w:hideMark/>
+          </w:tcPr>
+          <w:p>
+            <w:pPr>
+              <w:rPr>
+                <w:lang w:val="en-US"/>
+              </w:rPr>
+            </w:pPr>
+            <w:r>
+              <w:rPr>
+                <w:lang w:val="en-US"/>
+              </w:rPr>
+              <w:t>Studen</w:t>
+            </w:r>
+            <w:r>
+              <w:rPr>
+                <w:lang w:val="en-US"/>
+              </w:rPr>
+              <w:t>t</w:t>
+            </w:r>
+            <w:r>
+              <w:rPr>
+                <w:lang w:val="en-US"/>
+              </w:rPr>
+              <w:t>.</w:t>
+            </w:r>
+          </w:p>
+        </w:tc>
+      </w:tr>
+      <w:tr>
+        <w:tc>
+          <w:tcPr>
+            <w:tcW w:w="0" w:type="auto"/>
+            <w:tcBorders>
+              <w:top w:val="single" w:sz="6" w:space="0" w:color="373737"/>
+              <w:left w:val="single" w:sz="6" w:space="0" w:color="373737"/>
+              <w:bottom w:val="single" w:sz="6" w:space="0" w:color="373737"/>
+              <w:right w:val="single" w:sz="6" w:space="0" w:color="373737"/>
+            </w:tcBorders>
+            <w:shd w:val="clear" w:color="auto" w:fill="F2F2F2"/>
+            <w:tcMar>
+              <w:top w:w="150" w:type="dxa"/>
+              <w:left w:w="150" w:type="dxa"/>
+              <w:bottom w:w="150" w:type="dxa"/>
+              <w:right w:w="150" w:type="dxa"/>
+            </w:tcMar>
+            <w:hideMark/>
+          </w:tcPr>
+          <w:p>
+            <w:r>
+              <w:rPr>
+                <w:i/>
+                <w:iCs/>
+              </w:rPr>
+              <w:t>Aannamen</w:t>
+            </w:r>
+          </w:p>
+        </w:tc>
+        <w:tc>
+          <w:tcPr>
+            <w:tcW w:w="0" w:type="auto"/>
+            <w:tcBorders>
+              <w:top w:val="single" w:sz="6" w:space="0" w:color="373737"/>
+              <w:left w:val="single" w:sz="6" w:space="0" w:color="373737"/>
+              <w:bottom w:val="single" w:sz="6" w:space="0" w:color="373737"/>
+              <w:right w:val="single" w:sz="6" w:space="0" w:color="373737"/>
+            </w:tcBorders>
+            <w:shd w:val="clear" w:color="auto" w:fill="F2F2F2"/>
+            <w:tcMar>
+              <w:top w:w="150" w:type="dxa"/>
+              <w:left w:w="150" w:type="dxa"/>
+              <w:bottom w:w="150" w:type="dxa"/>
+              <w:right w:w="150" w:type="dxa"/>
+            </w:tcMar>
+            <w:hideMark/>
+          </w:tcPr>
+          <w:p>
+            <w:pPr>
+              <w:rPr>
+                <w:lang w:val="nl-NL"/>
+              </w:rPr>
+            </w:pPr>
+            <w:r>
+              <w:rPr>
+                <w:lang w:val="nl-NL"/>
+              </w:rPr>
+              <w:t>De AI-gestuurde chat i</w:t>
+            </w:r>
+            <w:r>
+              <w:rPr>
+                <w:lang w:val="nl-NL"/>
+              </w:rPr>
+              <w:t>s op de hoogte van welk deel in de cursus je aan het volgen bent.</w:t>
+            </w:r>
+          </w:p>
+        </w:tc>
+      </w:tr>
+      <w:tr>
+        <w:tc>
+          <w:tcPr>
+            <w:tcW w:w="0" w:type="auto"/>
+            <w:tcBorders>
+              <w:top w:val="single" w:sz="6" w:space="0" w:color="373737"/>
+              <w:left w:val="single" w:sz="6" w:space="0" w:color="373737"/>
+              <w:bottom w:val="single" w:sz="6" w:space="0" w:color="373737"/>
+              <w:right w:val="single" w:sz="6" w:space="0" w:color="373737"/>
+            </w:tcBorders>
+            <w:shd w:val="clear" w:color="auto" w:fill="F2F2F2"/>
+            <w:tcMar>
+              <w:top w:w="150" w:type="dxa"/>
+              <w:left w:w="150" w:type="dxa"/>
+              <w:bottom w:w="150" w:type="dxa"/>
+              <w:right w:w="150" w:type="dxa"/>
+            </w:tcMar>
+            <w:hideMark/>
+          </w:tcPr>
+          <w:p>
+            <w:r>
+              <w:rPr>
+                <w:i/>
+                <w:iCs/>
+              </w:rPr>
+              <w:t>Scenario</w:t>
+            </w:r>
+          </w:p>
+        </w:tc>
+        <w:tc>
+          <w:tcPr>
+            <w:tcW w:w="0" w:type="auto"/>
+            <w:tcBorders>
+              <w:top w:val="single" w:sz="6" w:space="0" w:color="373737"/>
+              <w:left w:val="single" w:sz="6" w:space="0" w:color="373737"/>
+              <w:bottom w:val="single" w:sz="6" w:space="0" w:color="373737"/>
+              <w:right w:val="single" w:sz="6" w:space="0" w:color="373737"/>
+            </w:tcBorders>
+            <w:shd w:val="clear" w:color="auto" w:fill="F2F2F2"/>
+            <w:tcMar>
+              <w:top w:w="150" w:type="dxa"/>
+              <w:left w:w="150" w:type="dxa"/>
+              <w:bottom w:w="150" w:type="dxa"/>
+              <w:right w:w="150" w:type="dxa"/>
+            </w:tcMar>
+            <w:hideMark/>
+          </w:tcPr>
+          <w:p>
+            <w:pPr>
+              <w:pStyle w:val="ListParagraph"/>
+              <w:numPr>
+                <w:ilvl w:val="0"/>
+                <w:numId w:val="3"/>
+              </w:numPr>
+            </w:pPr>
+            <w:r>
+              <w:rPr>
+                <w:lang w:val="nl-NL"/>
+              </w:rPr>
+              <w:t>De actor opend de chat en stelt zijn vraag over de lesstof, de c</w:t>
+            </w:r>
+            <w:r>
+              <w:rPr>
+                <w:lang w:val="nl-NL"/>
+              </w:rPr>
+              <w:t>ode of de error.</w:t>
+            </w:r>
+            <w:r>
+              <w:rPr>
+                <w:lang w:val="nl-NL"/>
+              </w:rPr>
+              <w:t xml:space="preserve"> </w:t>
+            </w:r>
+          </w:p>
+          <w:p>
+            <w:pPr>
+              <w:pStyle w:val="ListParagraph"/>
+              <w:numPr>
+                <w:ilvl w:val="0"/>
+                <w:numId w:val="3"/>
+              </w:numPr>
+            </w:pPr>
+            <w:r>
+              <w:t xml:space="preserve">De actor </w:t>
+            </w:r>
+            <w:r>
+              <w:rPr>
+                <w:lang w:val="nl-NL"/>
+              </w:rPr>
+              <w:t>verstuurd zijn v</w:t>
+            </w:r>
+            <w:r>
+              <w:rPr>
+                <w:lang w:val="nl-NL"/>
+              </w:rPr>
+              <w:t>raag.</w:t>
+            </w:r>
+          </w:p>
+          <w:p>
+            <w:pPr>
+              <w:pStyle w:val="ListParagraph"/>
+              <w:numPr>
+                <w:ilvl w:val="0"/>
+                <w:numId w:val="3"/>
+              </w:numPr>
+            </w:pPr>
+            <w:r>
+              <w:t>De co</w:t>
+            </w:r>
+            <w:r>
+              <w:rPr>
+                <w:lang w:val="nl-NL"/>
+              </w:rPr>
+              <w:t xml:space="preserve">ntext zoals: </w:t>
+            </w:r>
+            <w:r>
+              <w:rPr>
+                <w:lang w:val="nl-NL"/>
+              </w:rPr>
+              <w:t xml:space="preserve">vorige berichten, de </w:t>
+            </w:r>
+            <w:r>
+              <w:rPr>
+                <w:lang w:val="nl-NL"/>
+              </w:rPr>
+              <w:t>c</w:t>
+            </w:r>
+            <w:r>
+              <w:rPr>
+                <w:lang w:val="nl-NL"/>
+              </w:rPr>
+              <w:t>ursus, de code en de error worden meegegen aan het AI-Model.</w:t>
+            </w:r>
+          </w:p>
+          <w:p>
+            <w:pPr>
+              <w:pStyle w:val="ListParagraph"/>
+              <w:numPr>
+                <w:ilvl w:val="0"/>
+                <w:numId w:val="3"/>
+              </w:numPr>
+            </w:pPr>
+            <w:r>
+              <w:rPr>
+                <w:lang w:val="nl-NL"/>
+              </w:rPr>
+              <w:t>De vraag wordt verwerkt door het AI-Model.</w:t>
+            </w:r>
+          </w:p>
+          <w:p>
+            <w:pPr>
+              <w:pStyle w:val="ListParagraph"/>
+              <w:numPr>
+                <w:ilvl w:val="0"/>
+                <w:numId w:val="3"/>
+              </w:numPr>
+            </w:pPr>
+            <w:r>
+              <w:t>Het AI</w:t>
+            </w:r>
+            <w:r>
+              <w:rPr>
+                <w:lang w:val="nl-NL"/>
+              </w:rPr>
+              <w:t>-Model geeft b</w:t>
+            </w:r>
+            <w:r>
+              <w:rPr>
+                <w:lang w:val="nl-NL"/>
+              </w:rPr>
+              <w:t>innen enkelen seconde (5-10) een mooi gestructureerd antwoord.</w:t>
+            </w:r>
+          </w:p>
+          <w:p>
+            <w:pPr>
+              <w:pStyle w:val="ListParagraph"/>
+              <w:numPr>
+                <w:ilvl w:val="0"/>
+                <w:numId w:val="3"/>
+              </w:numPr>
+            </w:pPr>
+            <w:r>
+              <w:t>Het antwoord wordt getoond in</w:t>
+            </w:r>
+            <w:r>
+              <w:rPr>
+                <w:lang w:val="nl-NL"/>
+              </w:rPr>
+              <w:t xml:space="preserve"> d</w:t>
+            </w:r>
+            <w:r>
+              <w:rPr>
+                <w:lang w:val="nl-NL"/>
+              </w:rPr>
+              <w:t>e chat.</w:t>
+            </w:r>
+          </w:p>
+          <w:p/>
+        </w:tc>
+      </w:tr>
+      <w:tr>
+        <w:tc>
+          <w:tcPr>
+            <w:tcW w:w="0" w:type="auto"/>
+            <w:tcBorders>
+              <w:top w:val="single" w:sz="6" w:space="0" w:color="373737"/>
+              <w:left w:val="single" w:sz="6" w:space="0" w:color="373737"/>
+              <w:bottom w:val="single" w:sz="6" w:space="0" w:color="373737"/>
+              <w:right w:val="single" w:sz="6" w:space="0" w:color="373737"/>
+            </w:tcBorders>
+            <w:shd w:val="clear" w:color="auto" w:fill="F2F2F2"/>
+            <w:tcMar>
+              <w:top w:w="150" w:type="dxa"/>
+              <w:left w:w="150" w:type="dxa"/>
+              <w:bottom w:w="150" w:type="dxa"/>
+              <w:right w:w="150" w:type="dxa"/>
+            </w:tcMar>
+            <w:hideMark/>
+          </w:tcPr>
+          <w:p>
+            <w:r>
+              <w:rPr>
+                <w:i/>
+                <w:iCs/>
+              </w:rPr>
+              <w:t>Uitzonderingen</w:t>
+            </w:r>
+          </w:p>
+        </w:tc>
+        <w:tc>
+          <w:tcPr>
+            <w:tcW w:w="0" w:type="auto"/>
+            <w:tcBorders>
+              <w:top w:val="single" w:sz="6" w:space="0" w:color="373737"/>
+              <w:left w:val="single" w:sz="6" w:space="0" w:color="373737"/>
+              <w:bottom w:val="single" w:sz="6" w:space="0" w:color="373737"/>
+              <w:right w:val="single" w:sz="6" w:space="0" w:color="373737"/>
+            </w:tcBorders>
+            <w:shd w:val="clear" w:color="auto" w:fill="F2F2F2"/>
+            <w:tcMar>
+              <w:top w:w="150" w:type="dxa"/>
+              <w:left w:w="150" w:type="dxa"/>
+              <w:bottom w:w="150" w:type="dxa"/>
+              <w:right w:w="150" w:type="dxa"/>
+            </w:tcMar>
+            <w:hideMark/>
+          </w:tcPr>
+          <w:p>
+            <w:pPr>
+              <w:pStyle w:val="ListParagraph"/>
+              <w:numPr>
+                <w:ilvl w:val="0"/>
+                <w:numId w:val="5"/>
+              </w:numPr>
+            </w:pPr>
+            <w:r>
+              <w:rPr>
+                <w:lang w:val="nl-NL"/>
+              </w:rPr>
+              <w:t>Als het AI-Model de vraag niet snapt stelt hij vragen zodat hij duidelijkheid krijgt.</w:t>
+            </w:r>
+          </w:p>
+        </w:tc>
+      </w:tr>
+      <w:tr>
+        <w:tc>
+          <w:tcPr>
+            <w:tcW w:w="0" w:type="auto"/>
+            <w:tcBorders>
+              <w:top w:val="single" w:sz="6" w:space="0" w:color="373737"/>
+              <w:left w:val="single" w:sz="6" w:space="0" w:color="373737"/>
+              <w:bottom w:val="single" w:sz="6" w:space="0" w:color="373737"/>
+              <w:right w:val="single" w:sz="6" w:space="0" w:color="373737"/>
+            </w:tcBorders>
+            <w:shd w:val="clear" w:color="auto" w:fill="F2F2F2"/>
+            <w:tcMar>
+              <w:top w:w="150" w:type="dxa"/>
+              <w:left w:w="150" w:type="dxa"/>
+              <w:bottom w:w="150" w:type="dxa"/>
+              <w:right w:w="150" w:type="dxa"/>
+            </w:tcMar>
+            <w:hideMark/>
+          </w:tcPr>
+          <w:p>
+            <w:r>
+              <w:rPr>
+                <w:i/>
+                <w:iCs/>
+              </w:rPr>
+              <w:t>Resultaat</w:t>
+            </w:r>
+          </w:p>
+        </w:tc>
+        <w:tc>
+          <w:tcPr>
+            <w:tcW w:w="0" w:type="auto"/>
+            <w:tcBorders>
+              <w:top w:val="single" w:sz="6" w:space="0" w:color="373737"/>
+              <w:left w:val="single" w:sz="6" w:space="0" w:color="373737"/>
+              <w:bottom w:val="single" w:sz="6" w:space="0" w:color="373737"/>
+              <w:right w:val="single" w:sz="6" w:space="0" w:color="373737"/>
+            </w:tcBorders>
+            <w:shd w:val="clear" w:color="auto" w:fill="F2F2F2"/>
+            <w:tcMar>
+              <w:top w:w="150" w:type="dxa"/>
+              <w:left w:w="150" w:type="dxa"/>
+              <w:bottom w:w="150" w:type="dxa"/>
+              <w:right w:w="150" w:type="dxa"/>
+            </w:tcMar>
+            <w:hideMark/>
+          </w:tcPr>
+          <w:p>
+            <w:pPr>
+              <w:rPr>
+                <w:lang w:val="nl-NL"/>
+              </w:rPr>
+            </w:pPr>
+            <w:r>
+              <w:rPr>
+                <w:lang w:val="nl-NL"/>
+              </w:rPr>
+              <w:t>De gestelde vraag en h</w:t>
+            </w:r>
+            <w:r>
+              <w:rPr>
+                <w:lang w:val="nl-NL"/>
+              </w:rPr>
+              <w:t>et antwoord daarop staat in de chat.</w:t>
+            </w:r>
+          </w:p>
+        </w:tc>
+      </w:tr>
+    </w:tbl>
+    <w:p/>
+    <w:p/>
+    <w:p>
+      <w:pPr>
+        <w:rPr>
+          <w:lang w:val="nl-NL"/>
+        </w:rPr>
+      </w:pPr>
+      <w:r>
+        <w:rPr>
+          <w:lang w:val="nl-NL"/>
+        </w:rPr>
+        <w:t>FR</w:t>
+      </w:r>
+      <w:r>
+        <w:rPr>
+          <w:lang w:val="nl-NL"/>
+        </w:rPr>
+        <w:t>-0</w:t>
+      </w:r>
+      <w:r>
+        <w:rPr>
+          <w:lang w:val="nl-NL"/>
+        </w:rPr>
+        <w:t>3: De website moet een overzicht tonen van meerdere programmeertalen, zodat gebruikers kunnen schakelen tussen talen.</w:t>
+      </w:r>
+    </w:p>
+    <w:p>
+      <w:pPr>
+        <w:rPr>
+          <w:lang w:val="nl-NL"/>
+        </w:rPr>
+      </w:pPr>
+      <w:r>
+        <w:rPr>
+          <w:lang w:val="nl-NL"/>
+        </w:rPr>
+        <w:t>B-03</w:t>
+      </w:r>
+      <w:r>
+        <w:rPr>
+          <w:lang w:val="nl-NL"/>
+        </w:rPr>
+        <w:t>: Het programmeertaaloverzicht moet gemakkelijk toegankelijk zijn zonder dat de gebruiker de pagina hoeft te herladen.</w:t>
+      </w:r>
+    </w:p>
+    <w:p>
+      <w:pPr>
+        <w:rPr>
+          <w:lang w:val="nl-NL"/>
+        </w:rPr>
+      </w:pPr>
+      <w:r>
+        <w:rPr>
+          <w:lang w:val="nl-NL"/>
+        </w:rPr>
+        <w:lastRenderedPageBreak/>
+        <w:t>K-03</w:t>
+      </w:r>
+      <w:r>
+        <w:rPr>
+          <w:lang w:val="nl-NL"/>
+        </w:rPr>
+        <w:t>: Toegankelijkheid - Het overzicht moet duidelijk en goed georganiseerd zijn, zodat gebruikers snel kunnen vinden wat ze zoeken.</w:t>
+      </w:r>
+    </w:p>
+    <w:tbl>
+      <w:tblPr>
+        <w:tblW w:w="0" w:type="auto"/>
+        <w:tblBorders>
+          <w:top w:val="single" w:sz="6" w:space="0" w:color="373737"/>
+          <w:left w:val="single" w:sz="6" w:space="0" w:color="373737"/>
+          <w:bottom w:val="single" w:sz="6" w:space="0" w:color="373737"/>
+          <w:right w:val="single" w:sz="6" w:space="0" w:color="373737"/>
+        </w:tblBorders>
+        <w:shd w:val="clear" w:color="auto" w:fill="F2F2F2"/>
+        <w:tblCellMar>
+          <w:left w:w="0" w:type="dxa"/>
+          <w:right w:w="0" w:type="dxa"/>
+        </w:tblCellMar>
+        <w:tblLook w:val="04A0" w:firstRow="1" w:lastRow="0" w:firstColumn="1" w:lastColumn="0" w:noHBand="0" w:noVBand="1"/>
+      </w:tblPr>
+      <w:tblGrid>
+        <w:gridCol w:w="1664"/>
+        <w:gridCol w:w="7362"/>
+      </w:tblGrid>
+      <w:tr>
+        <w:trPr>
+          <w:tblHeader/>
+        </w:trPr>
+        <w:tc>
+          <w:tcPr>
+            <w:tcW w:w="0" w:type="auto"/>
+            <w:tcBorders>
+              <w:top w:val="nil"/>
+              <w:left w:val="nil"/>
+              <w:bottom w:val="nil"/>
+              <w:right w:val="nil"/>
+            </w:tcBorders>
+            <w:shd w:val="clear" w:color="auto" w:fill="373737"/>
+            <w:tcMar>
+              <w:top w:w="150" w:type="dxa"/>
+              <w:left w:w="150" w:type="dxa"/>
+              <w:bottom w:w="150" w:type="dxa"/>
+              <w:right w:w="150" w:type="dxa"/>
+            </w:tcMar>
+            <w:vAlign w:val="center"/>
+            <w:hideMark/>
+          </w:tcPr>
+          <w:p>
+            <w:pPr>
+              <w:rPr>
+                <w:b/>
+                <w:bCs/>
+              </w:rPr>
+            </w:pPr>
+            <w:r>
+              <w:rPr>
+                <w:b/>
+                <w:bCs/>
+                <w:i/>
+                <w:iCs/>
+              </w:rPr>
+              <w:t>Naam</w:t>
+            </w:r>
+          </w:p>
+        </w:tc>
+        <w:tc>
+          <w:tcPr>
+            <w:tcW w:w="0" w:type="auto"/>
+            <w:tcBorders>
+              <w:top w:val="nil"/>
+              <w:left w:val="nil"/>
+              <w:bottom w:val="nil"/>
+              <w:right w:val="nil"/>
+            </w:tcBorders>
+            <w:shd w:val="clear" w:color="auto" w:fill="373737"/>
+            <w:tcMar>
+              <w:top w:w="150" w:type="dxa"/>
+              <w:left w:w="150" w:type="dxa"/>
+              <w:bottom w:w="150" w:type="dxa"/>
+              <w:right w:w="150" w:type="dxa"/>
+            </w:tcMar>
+            <w:vAlign w:val="center"/>
+            <w:hideMark/>
+          </w:tcPr>
+          <w:p>
+            <w:pPr>
+              <w:rPr>
+                <w:b/>
+                <w:bCs/>
+                <w:lang w:val="nl-NL"/>
+              </w:rPr>
+            </w:pPr>
+            <w:r>
+              <w:rPr>
+                <w:b/>
+                <w:bCs/>
+              </w:rPr>
+              <w:t>UC0</w:t>
+            </w:r>
+            <w:r>
+              <w:rPr>
+                <w:b/>
+                <w:bCs/>
+                <w:lang w:val="nl-NL"/>
+              </w:rPr>
+              <w:t>2</w:t>
+            </w:r>
+            <w:r>
+              <w:rPr>
+                <w:b/>
+                <w:bCs/>
+              </w:rPr>
+              <w:t xml:space="preserve">: </w:t>
+            </w:r>
+            <w:r>
+              <w:rPr>
+                <w:b/>
+                <w:bCs/>
+              </w:rPr>
+              <w:t>E</w:t>
+            </w:r>
+            <w:r>
+              <w:rPr>
+                <w:b/>
+                <w:bCs/>
+                <w:lang w:val="nl-NL"/>
+              </w:rPr>
+              <w:t>en cursus of hoofdstuk selecteren</w:t>
+            </w:r>
+          </w:p>
+        </w:tc>
+      </w:tr>
+      <w:tr>
+        <w:tc>
+          <w:tcPr>
+            <w:tcW w:w="0" w:type="auto"/>
+            <w:tcBorders>
+              <w:top w:val="single" w:sz="6" w:space="0" w:color="373737"/>
+              <w:left w:val="single" w:sz="6" w:space="0" w:color="373737"/>
+              <w:bottom w:val="single" w:sz="6" w:space="0" w:color="373737"/>
+              <w:right w:val="single" w:sz="6" w:space="0" w:color="373737"/>
+            </w:tcBorders>
+            <w:shd w:val="clear" w:color="auto" w:fill="F2F2F2"/>
+            <w:tcMar>
+              <w:top w:w="150" w:type="dxa"/>
+              <w:left w:w="150" w:type="dxa"/>
+              <w:bottom w:w="150" w:type="dxa"/>
+              <w:right w:w="150" w:type="dxa"/>
+            </w:tcMar>
+            <w:hideMark/>
+          </w:tcPr>
+          <w:p>
+            <w:r>
+              <w:rPr>
+                <w:i/>
+                <w:iCs/>
+              </w:rPr>
+              <w:t>Samenvatting</w:t>
+            </w:r>
+          </w:p>
+        </w:tc>
+        <w:tc>
+          <w:tcPr>
+            <w:tcW w:w="0" w:type="auto"/>
+            <w:tcBorders>
+              <w:top w:val="single" w:sz="6" w:space="0" w:color="373737"/>
+              <w:left w:val="single" w:sz="6" w:space="0" w:color="373737"/>
+              <w:bottom w:val="single" w:sz="6" w:space="0" w:color="373737"/>
+              <w:right w:val="single" w:sz="6" w:space="0" w:color="373737"/>
+            </w:tcBorders>
+            <w:shd w:val="clear" w:color="auto" w:fill="F2F2F2"/>
+            <w:tcMar>
+              <w:top w:w="150" w:type="dxa"/>
+              <w:left w:w="150" w:type="dxa"/>
+              <w:bottom w:w="150" w:type="dxa"/>
+              <w:right w:w="150" w:type="dxa"/>
+            </w:tcMar>
+            <w:hideMark/>
+          </w:tcPr>
+          <w:p>
+            <w:pPr>
+              <w:rPr>
+                <w:lang w:val="nl-NL"/>
+              </w:rPr>
+            </w:pPr>
+            <w:r>
+              <w:rPr>
+                <w:lang w:val="nl-NL"/>
+              </w:rPr>
+              <w:t xml:space="preserve">Je wilt van cursu of hoofdstuk veranderen. </w:t>
+            </w:r>
+          </w:p>
+        </w:tc>
+      </w:tr>
+      <w:tr>
+        <w:tc>
+          <w:tcPr>
+            <w:tcW w:w="0" w:type="auto"/>
+            <w:tcBorders>
+              <w:top w:val="single" w:sz="6" w:space="0" w:color="373737"/>
+              <w:left w:val="single" w:sz="6" w:space="0" w:color="373737"/>
+              <w:bottom w:val="single" w:sz="6" w:space="0" w:color="373737"/>
+              <w:right w:val="single" w:sz="6" w:space="0" w:color="373737"/>
+            </w:tcBorders>
+            <w:shd w:val="clear" w:color="auto" w:fill="F2F2F2"/>
+            <w:tcMar>
+              <w:top w:w="150" w:type="dxa"/>
+              <w:left w:w="150" w:type="dxa"/>
+              <w:bottom w:w="150" w:type="dxa"/>
+              <w:right w:w="150" w:type="dxa"/>
+            </w:tcMar>
+            <w:hideMark/>
+          </w:tcPr>
+          <w:p>
+            <w:r>
+              <w:rPr>
+                <w:i/>
+                <w:iCs/>
+              </w:rPr>
+              <w:t>Actors</w:t>
+            </w:r>
+          </w:p>
+        </w:tc>
+        <w:tc>
+          <w:tcPr>
+            <w:tcW w:w="0" w:type="auto"/>
+            <w:tcBorders>
+              <w:top w:val="single" w:sz="6" w:space="0" w:color="373737"/>
+              <w:left w:val="single" w:sz="6" w:space="0" w:color="373737"/>
+              <w:bottom w:val="single" w:sz="6" w:space="0" w:color="373737"/>
+              <w:right w:val="single" w:sz="6" w:space="0" w:color="373737"/>
+            </w:tcBorders>
+            <w:shd w:val="clear" w:color="auto" w:fill="F2F2F2"/>
+            <w:tcMar>
+              <w:top w:w="150" w:type="dxa"/>
+              <w:left w:w="150" w:type="dxa"/>
+              <w:bottom w:w="150" w:type="dxa"/>
+              <w:right w:w="150" w:type="dxa"/>
+            </w:tcMar>
+            <w:hideMark/>
+          </w:tcPr>
+          <w:p>
+            <w:pPr>
+              <w:rPr>
+                <w:lang w:val="en-US"/>
+              </w:rPr>
+            </w:pPr>
+            <w:r>
+              <w:rPr>
+                <w:lang w:val="en-US"/>
+              </w:rPr>
+              <w:t>Student</w:t>
+            </w:r>
+            <w:r>
+              <w:rPr>
+                <w:lang w:val="en-US"/>
+              </w:rPr>
+              <w:t>.</w:t>
+            </w:r>
+          </w:p>
+        </w:tc>
+      </w:tr>
+      <w:tr>
+        <w:tc>
+          <w:tcPr>
+            <w:tcW w:w="0" w:type="auto"/>
+            <w:tcBorders>
+              <w:top w:val="single" w:sz="6" w:space="0" w:color="373737"/>
+              <w:left w:val="single" w:sz="6" w:space="0" w:color="373737"/>
+              <w:bottom w:val="single" w:sz="6" w:space="0" w:color="373737"/>
+              <w:right w:val="single" w:sz="6" w:space="0" w:color="373737"/>
+            </w:tcBorders>
+            <w:shd w:val="clear" w:color="auto" w:fill="F2F2F2"/>
+            <w:tcMar>
+              <w:top w:w="150" w:type="dxa"/>
+              <w:left w:w="150" w:type="dxa"/>
+              <w:bottom w:w="150" w:type="dxa"/>
+              <w:right w:w="150" w:type="dxa"/>
+            </w:tcMar>
+            <w:hideMark/>
+          </w:tcPr>
+          <w:p>
+            <w:r>
+              <w:rPr>
+                <w:i/>
+                <w:iCs/>
+              </w:rPr>
+              <w:t>Aannamen</w:t>
+            </w:r>
+          </w:p>
+        </w:tc>
+        <w:tc>
+          <w:tcPr>
+            <w:tcW w:w="0" w:type="auto"/>
+            <w:tcBorders>
+              <w:top w:val="single" w:sz="6" w:space="0" w:color="373737"/>
+              <w:left w:val="single" w:sz="6" w:space="0" w:color="373737"/>
+              <w:bottom w:val="single" w:sz="6" w:space="0" w:color="373737"/>
+              <w:right w:val="single" w:sz="6" w:space="0" w:color="373737"/>
+            </w:tcBorders>
+            <w:shd w:val="clear" w:color="auto" w:fill="F2F2F2"/>
+            <w:tcMar>
+              <w:top w:w="150" w:type="dxa"/>
+              <w:left w:w="150" w:type="dxa"/>
+              <w:bottom w:w="150" w:type="dxa"/>
+              <w:right w:w="150" w:type="dxa"/>
+            </w:tcMar>
+            <w:hideMark/>
+          </w:tcPr>
+          <w:p>
+            <w:pPr>
+              <w:rPr>
+                <w:lang w:val="nl-NL"/>
+              </w:rPr>
+            </w:pPr>
+            <w:r>
+              <w:rPr>
+                <w:lang w:val="nl-NL"/>
+              </w:rPr>
+              <w:t>Geen.</w:t>
+            </w:r>
+          </w:p>
+        </w:tc>
+      </w:tr>
+      <w:tr>
+        <w:tc>
+          <w:tcPr>
+            <w:tcW w:w="0" w:type="auto"/>
+            <w:tcBorders>
+              <w:top w:val="single" w:sz="6" w:space="0" w:color="373737"/>
+              <w:left w:val="single" w:sz="6" w:space="0" w:color="373737"/>
+              <w:bottom w:val="single" w:sz="6" w:space="0" w:color="373737"/>
+              <w:right w:val="single" w:sz="6" w:space="0" w:color="373737"/>
+            </w:tcBorders>
+            <w:shd w:val="clear" w:color="auto" w:fill="F2F2F2"/>
+            <w:tcMar>
+              <w:top w:w="150" w:type="dxa"/>
+              <w:left w:w="150" w:type="dxa"/>
+              <w:bottom w:w="150" w:type="dxa"/>
+              <w:right w:w="150" w:type="dxa"/>
+            </w:tcMar>
+            <w:hideMark/>
+          </w:tcPr>
+          <w:p>
+            <w:r>
+              <w:rPr>
+                <w:i/>
+                <w:iCs/>
+              </w:rPr>
+              <w:t>Scenario</w:t>
+            </w:r>
+          </w:p>
+        </w:tc>
+        <w:tc>
+          <w:tcPr>
+            <w:tcW w:w="0" w:type="auto"/>
+            <w:tcBorders>
+              <w:top w:val="single" w:sz="6" w:space="0" w:color="373737"/>
+              <w:left w:val="single" w:sz="6" w:space="0" w:color="373737"/>
+              <w:bottom w:val="single" w:sz="6" w:space="0" w:color="373737"/>
+              <w:right w:val="single" w:sz="6" w:space="0" w:color="373737"/>
+            </w:tcBorders>
+            <w:shd w:val="clear" w:color="auto" w:fill="F2F2F2"/>
+            <w:tcMar>
+              <w:top w:w="150" w:type="dxa"/>
+              <w:left w:w="150" w:type="dxa"/>
+              <w:bottom w:w="150" w:type="dxa"/>
+              <w:right w:w="150" w:type="dxa"/>
+            </w:tcMar>
+            <w:hideMark/>
+          </w:tcPr>
+          <w:p>
+            <w:pPr>
+              <w:pStyle w:val="ListParagraph"/>
+              <w:numPr>
+                <w:ilvl w:val="0"/>
+                <w:numId w:val="7"/>
+              </w:numPr>
+            </w:pPr>
+            <w:r>
+              <w:t>De actor open</w:t>
+            </w:r>
+            <w:r>
+              <w:rPr>
+                <w:lang w:val="nl-NL"/>
+              </w:rPr>
+              <w:t>d het c</w:t>
+            </w:r>
+            <w:r>
+              <w:rPr>
+                <w:lang w:val="nl-NL"/>
+              </w:rPr>
+              <w:t>ursus of hoofdstukken menu.</w:t>
+            </w:r>
+          </w:p>
+          <w:p>
+            <w:pPr>
+              <w:pStyle w:val="ListParagraph"/>
+              <w:numPr>
+                <w:ilvl w:val="0"/>
+                <w:numId w:val="7"/>
+              </w:numPr>
+            </w:pPr>
+            <w:r>
+              <w:t>De actor klik</w:t>
+            </w:r>
+            <w:r>
+              <w:rPr>
+                <w:lang w:val="nl-NL"/>
+              </w:rPr>
+              <w:t>t een c</w:t>
+            </w:r>
+            <w:r>
+              <w:rPr>
+                <w:lang w:val="nl-NL"/>
+              </w:rPr>
+              <w:t>ursus of hoofdstuk aan.</w:t>
+            </w:r>
+          </w:p>
+          <w:p>
+            <w:pPr>
+              <w:pStyle w:val="ListParagraph"/>
+              <w:numPr>
+                <w:ilvl w:val="0"/>
+                <w:numId w:val="7"/>
+              </w:numPr>
+            </w:pPr>
+            <w:r>
+              <w:rPr>
+                <w:lang w:val="nl-NL"/>
+              </w:rPr>
+              <w:t>Aan de hand van de combinatie van cursus en hoofdstuk wordt de juiste informatie ingeladen.</w:t>
+            </w:r>
+          </w:p>
+        </w:tc>
+      </w:tr>
+      <w:tr>
+        <w:tc>
+          <w:tcPr>
+            <w:tcW w:w="0" w:type="auto"/>
+            <w:tcBorders>
+              <w:top w:val="single" w:sz="6" w:space="0" w:color="373737"/>
+              <w:left w:val="single" w:sz="6" w:space="0" w:color="373737"/>
+              <w:bottom w:val="single" w:sz="6" w:space="0" w:color="373737"/>
+              <w:right w:val="single" w:sz="6" w:space="0" w:color="373737"/>
+            </w:tcBorders>
+            <w:shd w:val="clear" w:color="auto" w:fill="F2F2F2"/>
+            <w:tcMar>
+              <w:top w:w="150" w:type="dxa"/>
+              <w:left w:w="150" w:type="dxa"/>
+              <w:bottom w:w="150" w:type="dxa"/>
+              <w:right w:w="150" w:type="dxa"/>
+            </w:tcMar>
+            <w:hideMark/>
+          </w:tcPr>
+          <w:p>
+            <w:r>
+              <w:rPr>
+                <w:i/>
+                <w:iCs/>
+              </w:rPr>
+              <w:t>Uitzonderingen</w:t>
+            </w:r>
+          </w:p>
+        </w:tc>
+        <w:tc>
+          <w:tcPr>
+            <w:tcW w:w="0" w:type="auto"/>
+            <w:tcBorders>
+              <w:top w:val="single" w:sz="6" w:space="0" w:color="373737"/>
+              <w:left w:val="single" w:sz="6" w:space="0" w:color="373737"/>
+              <w:bottom w:val="single" w:sz="6" w:space="0" w:color="373737"/>
+              <w:right w:val="single" w:sz="6" w:space="0" w:color="373737"/>
+            </w:tcBorders>
+            <w:shd w:val="clear" w:color="auto" w:fill="F2F2F2"/>
+            <w:tcMar>
+              <w:top w:w="150" w:type="dxa"/>
+              <w:left w:w="150" w:type="dxa"/>
+              <w:bottom w:w="150" w:type="dxa"/>
+              <w:right w:w="150" w:type="dxa"/>
+            </w:tcMar>
+            <w:hideMark/>
+          </w:tcPr>
+          <w:p>
+            <w:pPr>
+              <w:rPr>
+                <w:lang w:val="en-US"/>
+              </w:rPr>
+            </w:pPr>
+            <w:r>
+              <w:rPr>
+                <w:lang w:val="en-US"/>
+              </w:rPr>
+              <w:t>Geen.</w:t>
+            </w:r>
+          </w:p>
+        </w:tc>
+      </w:tr>
+      <w:tr>
+        <w:tc>
+          <w:tcPr>
+            <w:tcW w:w="0" w:type="auto"/>
+            <w:tcBorders>
+              <w:top w:val="single" w:sz="6" w:space="0" w:color="373737"/>
+              <w:left w:val="single" w:sz="6" w:space="0" w:color="373737"/>
+              <w:bottom w:val="single" w:sz="6" w:space="0" w:color="373737"/>
+              <w:right w:val="single" w:sz="6" w:space="0" w:color="373737"/>
+            </w:tcBorders>
+            <w:shd w:val="clear" w:color="auto" w:fill="F2F2F2"/>
+            <w:tcMar>
+              <w:top w:w="150" w:type="dxa"/>
+              <w:left w:w="150" w:type="dxa"/>
+              <w:bottom w:w="150" w:type="dxa"/>
+              <w:right w:w="150" w:type="dxa"/>
+            </w:tcMar>
+            <w:hideMark/>
+          </w:tcPr>
+          <w:p>
+            <w:r>
+              <w:rPr>
+                <w:i/>
+                <w:iCs/>
+              </w:rPr>
+              <w:t>Resultaat</w:t>
+            </w:r>
+          </w:p>
+        </w:tc>
+        <w:tc>
+          <w:tcPr>
+            <w:tcW w:w="0" w:type="auto"/>
+            <w:tcBorders>
+              <w:top w:val="single" w:sz="6" w:space="0" w:color="373737"/>
+              <w:left w:val="single" w:sz="6" w:space="0" w:color="373737"/>
+              <w:bottom w:val="single" w:sz="6" w:space="0" w:color="373737"/>
+              <w:right w:val="single" w:sz="6" w:space="0" w:color="373737"/>
+            </w:tcBorders>
+            <w:shd w:val="clear" w:color="auto" w:fill="F2F2F2"/>
+            <w:tcMar>
+              <w:top w:w="150" w:type="dxa"/>
+              <w:left w:w="150" w:type="dxa"/>
+              <w:bottom w:w="150" w:type="dxa"/>
+              <w:right w:w="150" w:type="dxa"/>
+            </w:tcMar>
+            <w:hideMark/>
+          </w:tcPr>
+          <w:p>
+            <w:pPr>
+              <w:rPr>
+                <w:lang w:val="nl-NL"/>
+              </w:rPr>
+            </w:pPr>
+            <w:r>
+              <w:rPr>
+                <w:lang w:val="nl-NL"/>
+              </w:rPr>
+              <w:t>De geselecteerde cursus en hoofdstuk staat op de pagina.</w:t>
+            </w:r>
+          </w:p>
+        </w:tc>
+      </w:tr>
+    </w:tbl>
+    <w:p/>
+    <w:p/>
+    <w:p>
+      <w:pPr>
+        <w:rPr>
+          <w:lang w:val="nl-NL"/>
+        </w:rPr>
+      </w:pPr>
+      <w:r>
+        <w:rPr>
+          <w:lang w:val="nl-NL"/>
+        </w:rPr>
+        <w:t>FR</w:t>
+      </w:r>
+      <w:r>
+        <w:rPr>
+          <w:lang w:val="nl-NL"/>
+        </w:rPr>
+        <w:t>-0</w:t>
+      </w:r>
+      <w:r>
+        <w:rPr>
+          <w:lang w:val="nl-NL"/>
+        </w:rPr>
+        <w:t>4: Het systeem moet gepersonaliseerde feedback geven op basis van de prestaties van de gebruiker.</w:t>
+      </w:r>
+    </w:p>
+    <w:p>
+      <w:pPr>
+        <w:rPr>
+          <w:lang w:val="nl-NL"/>
+        </w:rPr>
+      </w:pPr>
+      <w:r>
+        <w:rPr>
+          <w:lang w:val="nl-NL"/>
+        </w:rPr>
+        <w:t>B-04</w:t>
+      </w:r>
+      <w:r>
+        <w:rPr>
+          <w:lang w:val="nl-NL"/>
+        </w:rPr>
+        <w:t>: De feedback moet relevant zijn voor de specifieke acties en resultaten van de gebruiker.</w:t>
+      </w:r>
+    </w:p>
+    <w:p>
+      <w:pPr>
+        <w:rPr>
+          <w:lang w:val="nl-NL"/>
+        </w:rPr>
+      </w:pPr>
+      <w:r>
+        <w:rPr>
+          <w:lang w:val="nl-NL"/>
+        </w:rPr>
+        <w:t>K-04</w:t>
+      </w:r>
+      <w:r>
+        <w:rPr>
+          <w:lang w:val="nl-NL"/>
+        </w:rPr>
+        <w:t>: Relevantie - De feedback moet nuttig en gericht zijn, waardoor gebruikers hun prestaties kunnen verbeteren.</w:t>
+      </w:r>
+    </w:p>
+    <w:tbl>
+      <w:tblPr>
+        <w:tblW w:w="0" w:type="auto"/>
+        <w:tblBorders>
+          <w:top w:val="single" w:sz="6" w:space="0" w:color="373737"/>
+          <w:left w:val="single" w:sz="6" w:space="0" w:color="373737"/>
+          <w:bottom w:val="single" w:sz="6" w:space="0" w:color="373737"/>
+          <w:right w:val="single" w:sz="6" w:space="0" w:color="373737"/>
+        </w:tblBorders>
+        <w:shd w:val="clear" w:color="auto" w:fill="F2F2F2"/>
+        <w:tblCellMar>
+          <w:left w:w="0" w:type="dxa"/>
+          <w:right w:w="0" w:type="dxa"/>
+        </w:tblCellMar>
+        <w:tblLook w:val="04A0" w:firstRow="1" w:lastRow="0" w:firstColumn="1" w:lastColumn="0" w:noHBand="0" w:noVBand="1"/>
+      </w:tblPr>
+      <w:tblGrid>
+        <w:gridCol w:w="1664"/>
+        <w:gridCol w:w="7362"/>
+      </w:tblGrid>
+      <w:tr>
+        <w:trPr>
+          <w:tblHeader/>
+        </w:trPr>
+        <w:tc>
+          <w:tcPr>
+            <w:tcW w:w="0" w:type="auto"/>
+            <w:tcBorders>
+              <w:top w:val="nil"/>
+              <w:left w:val="nil"/>
+              <w:bottom w:val="nil"/>
+              <w:right w:val="nil"/>
+            </w:tcBorders>
+            <w:shd w:val="clear" w:color="auto" w:fill="373737"/>
+            <w:tcMar>
+              <w:top w:w="150" w:type="dxa"/>
+              <w:left w:w="150" w:type="dxa"/>
+              <w:bottom w:w="150" w:type="dxa"/>
+              <w:right w:w="150" w:type="dxa"/>
+            </w:tcMar>
+            <w:vAlign w:val="center"/>
+            <w:hideMark/>
+          </w:tcPr>
+          <w:p>
+            <w:pPr>
+              <w:rPr>
+                <w:b/>
+                <w:bCs/>
+              </w:rPr>
+            </w:pPr>
+            <w:r>
+              <w:rPr>
+                <w:b/>
+                <w:bCs/>
+                <w:i/>
+                <w:iCs/>
+              </w:rPr>
+              <w:t>Naam</w:t>
+            </w:r>
+          </w:p>
+        </w:tc>
+        <w:tc>
+          <w:tcPr>
+            <w:tcW w:w="0" w:type="auto"/>
+            <w:tcBorders>
+              <w:top w:val="nil"/>
+              <w:left w:val="nil"/>
+              <w:bottom w:val="nil"/>
+              <w:right w:val="nil"/>
+            </w:tcBorders>
+            <w:shd w:val="clear" w:color="auto" w:fill="373737"/>
+            <w:tcMar>
+              <w:top w:w="150" w:type="dxa"/>
+              <w:left w:w="150" w:type="dxa"/>
+              <w:bottom w:w="150" w:type="dxa"/>
+              <w:right w:w="150" w:type="dxa"/>
+            </w:tcMar>
+            <w:vAlign w:val="center"/>
+            <w:hideMark/>
+          </w:tcPr>
+          <w:p>
+            <w:pPr>
+              <w:rPr>
+                <w:b/>
+                <w:bCs/>
+                <w:lang w:val="nl-NL"/>
+              </w:rPr>
+            </w:pPr>
+            <w:r>
+              <w:rPr>
+                <w:b/>
+                <w:bCs/>
+              </w:rPr>
+              <w:t>UC0</w:t>
+            </w:r>
+            <w:r>
+              <w:rPr>
+                <w:b/>
+                <w:bCs/>
+              </w:rPr>
+              <w:t>3</w:t>
+            </w:r>
+            <w:r>
+              <w:rPr>
+                <w:b/>
+                <w:bCs/>
+              </w:rPr>
+              <w:t xml:space="preserve">: </w:t>
+            </w:r>
+            <w:r>
+              <w:rPr>
+                <w:b/>
+                <w:bCs/>
+                <w:lang w:val="nl-NL"/>
+              </w:rPr>
+              <w:t>Feedback krijgen op e</w:t>
+            </w:r>
+            <w:r>
+              <w:rPr>
+                <w:b/>
+                <w:bCs/>
+                <w:lang w:val="nl-NL"/>
+              </w:rPr>
+              <w:t>en error.</w:t>
+            </w:r>
+          </w:p>
+        </w:tc>
+      </w:tr>
+      <w:tr>
+        <w:tc>
+          <w:tcPr>
+            <w:tcW w:w="0" w:type="auto"/>
+            <w:tcBorders>
+              <w:top w:val="single" w:sz="6" w:space="0" w:color="373737"/>
+              <w:left w:val="single" w:sz="6" w:space="0" w:color="373737"/>
+              <w:bottom w:val="single" w:sz="6" w:space="0" w:color="373737"/>
+              <w:right w:val="single" w:sz="6" w:space="0" w:color="373737"/>
+            </w:tcBorders>
+            <w:shd w:val="clear" w:color="auto" w:fill="F2F2F2"/>
+            <w:tcMar>
+              <w:top w:w="150" w:type="dxa"/>
+              <w:left w:w="150" w:type="dxa"/>
+              <w:bottom w:w="150" w:type="dxa"/>
+              <w:right w:w="150" w:type="dxa"/>
+            </w:tcMar>
+            <w:hideMark/>
+          </w:tcPr>
+          <w:p>
+            <w:r>
+              <w:rPr>
+                <w:i/>
+                <w:iCs/>
+              </w:rPr>
+              <w:t>Samenvatting</w:t>
+            </w:r>
+          </w:p>
+        </w:tc>
+        <w:tc>
+          <w:tcPr>
+            <w:tcW w:w="0" w:type="auto"/>
+            <w:tcBorders>
+              <w:top w:val="single" w:sz="6" w:space="0" w:color="373737"/>
+              <w:left w:val="single" w:sz="6" w:space="0" w:color="373737"/>
+              <w:bottom w:val="single" w:sz="6" w:space="0" w:color="373737"/>
+              <w:right w:val="single" w:sz="6" w:space="0" w:color="373737"/>
+            </w:tcBorders>
+            <w:shd w:val="clear" w:color="auto" w:fill="F2F2F2"/>
+            <w:tcMar>
+              <w:top w:w="150" w:type="dxa"/>
+              <w:left w:w="150" w:type="dxa"/>
+              <w:bottom w:w="150" w:type="dxa"/>
+              <w:right w:w="150" w:type="dxa"/>
+            </w:tcMar>
+            <w:hideMark/>
+          </w:tcPr>
+          <w:p>
+            <w:pPr>
+              <w:rPr>
+                <w:lang w:val="nl-NL"/>
+              </w:rPr>
+            </w:pPr>
+            <w:r>
+              <w:rPr>
+                <w:lang w:val="nl-NL"/>
+              </w:rPr>
+              <w:t>Na het uitvoeren van je code, loop je tegen een error op, je krijgt hierop gepersonaliseerde feedback.</w:t>
+            </w:r>
+          </w:p>
+        </w:tc>
+      </w:tr>
+      <w:tr>
+        <w:tc>
+          <w:tcPr>
+            <w:tcW w:w="0" w:type="auto"/>
+            <w:tcBorders>
+              <w:top w:val="single" w:sz="6" w:space="0" w:color="373737"/>
+              <w:left w:val="single" w:sz="6" w:space="0" w:color="373737"/>
+              <w:bottom w:val="single" w:sz="6" w:space="0" w:color="373737"/>
+              <w:right w:val="single" w:sz="6" w:space="0" w:color="373737"/>
+            </w:tcBorders>
+            <w:shd w:val="clear" w:color="auto" w:fill="F2F2F2"/>
+            <w:tcMar>
+              <w:top w:w="150" w:type="dxa"/>
+              <w:left w:w="150" w:type="dxa"/>
+              <w:bottom w:w="150" w:type="dxa"/>
+              <w:right w:w="150" w:type="dxa"/>
+            </w:tcMar>
+            <w:hideMark/>
+          </w:tcPr>
+          <w:p>
+            <w:r>
+              <w:rPr>
+                <w:i/>
+                <w:iCs/>
+              </w:rPr>
+              <w:t>Actors</w:t>
+            </w:r>
+          </w:p>
+        </w:tc>
+        <w:tc>
+          <w:tcPr>
+            <w:tcW w:w="0" w:type="auto"/>
+            <w:tcBorders>
+              <w:top w:val="single" w:sz="6" w:space="0" w:color="373737"/>
+              <w:left w:val="single" w:sz="6" w:space="0" w:color="373737"/>
+              <w:bottom w:val="single" w:sz="6" w:space="0" w:color="373737"/>
+              <w:right w:val="single" w:sz="6" w:space="0" w:color="373737"/>
+            </w:tcBorders>
+            <w:shd w:val="clear" w:color="auto" w:fill="F2F2F2"/>
+            <w:tcMar>
+              <w:top w:w="150" w:type="dxa"/>
+              <w:left w:w="150" w:type="dxa"/>
+              <w:bottom w:w="150" w:type="dxa"/>
+              <w:right w:w="150" w:type="dxa"/>
+            </w:tcMar>
+            <w:hideMark/>
+          </w:tcPr>
+          <w:p>
+            <w:pPr>
+              <w:rPr>
+                <w:lang w:val="en-US"/>
+              </w:rPr>
+            </w:pPr>
+            <w:r>
+              <w:rPr>
+                <w:lang w:val="en-US"/>
+              </w:rPr>
+              <w:t>Student.</w:t>
+            </w:r>
+          </w:p>
+        </w:tc>
+      </w:tr>
+      <w:tr>
+        <w:tc>
+          <w:tcPr>
+            <w:tcW w:w="0" w:type="auto"/>
+            <w:tcBorders>
+              <w:top w:val="single" w:sz="6" w:space="0" w:color="373737"/>
+              <w:left w:val="single" w:sz="6" w:space="0" w:color="373737"/>
+              <w:bottom w:val="single" w:sz="6" w:space="0" w:color="373737"/>
+              <w:right w:val="single" w:sz="6" w:space="0" w:color="373737"/>
+            </w:tcBorders>
+            <w:shd w:val="clear" w:color="auto" w:fill="F2F2F2"/>
+            <w:tcMar>
+              <w:top w:w="150" w:type="dxa"/>
+              <w:left w:w="150" w:type="dxa"/>
+              <w:bottom w:w="150" w:type="dxa"/>
+              <w:right w:w="150" w:type="dxa"/>
+            </w:tcMar>
+            <w:hideMark/>
+          </w:tcPr>
+          <w:p>
+            <w:r>
+              <w:rPr>
+                <w:i/>
+                <w:iCs/>
+              </w:rPr>
+              <w:t>Aannamen</w:t>
+            </w:r>
+          </w:p>
+        </w:tc>
+        <w:tc>
+          <w:tcPr>
+            <w:tcW w:w="0" w:type="auto"/>
+            <w:tcBorders>
+              <w:top w:val="single" w:sz="6" w:space="0" w:color="373737"/>
+              <w:left w:val="single" w:sz="6" w:space="0" w:color="373737"/>
+              <w:bottom w:val="single" w:sz="6" w:space="0" w:color="373737"/>
+              <w:right w:val="single" w:sz="6" w:space="0" w:color="373737"/>
+            </w:tcBorders>
+            <w:shd w:val="clear" w:color="auto" w:fill="F2F2F2"/>
+            <w:tcMar>
+              <w:top w:w="150" w:type="dxa"/>
+              <w:left w:w="150" w:type="dxa"/>
+              <w:bottom w:w="150" w:type="dxa"/>
+              <w:right w:w="150" w:type="dxa"/>
+            </w:tcMar>
+            <w:hideMark/>
+          </w:tcPr>
+          <w:p>
+            <w:pPr>
+              <w:rPr>
+                <w:lang w:val="nl-NL"/>
+              </w:rPr>
+            </w:pPr>
+            <w:r>
+              <w:rPr>
+                <w:lang w:val="nl-NL"/>
+              </w:rPr>
+              <w:t>Je hebt een stukje code vanuit de cursus uitgevoerd</w:t>
+            </w:r>
+            <w:r>
+              <w:rPr>
+                <w:lang w:val="nl-NL"/>
+              </w:rPr>
+              <w:t>.</w:t>
+            </w:r>
+          </w:p>
+        </w:tc>
+      </w:tr>
+      <w:tr>
+        <w:tc>
+          <w:tcPr>
+            <w:tcW w:w="0" w:type="auto"/>
+            <w:tcBorders>
+              <w:top w:val="single" w:sz="6" w:space="0" w:color="373737"/>
+              <w:left w:val="single" w:sz="6" w:space="0" w:color="373737"/>
+              <w:bottom w:val="single" w:sz="6" w:space="0" w:color="373737"/>
+              <w:right w:val="single" w:sz="6" w:space="0" w:color="373737"/>
+            </w:tcBorders>
+            <w:shd w:val="clear" w:color="auto" w:fill="F2F2F2"/>
+            <w:tcMar>
+              <w:top w:w="150" w:type="dxa"/>
+              <w:left w:w="150" w:type="dxa"/>
+              <w:bottom w:w="150" w:type="dxa"/>
+              <w:right w:w="150" w:type="dxa"/>
+            </w:tcMar>
+            <w:hideMark/>
+          </w:tcPr>
+          <w:p>
+            <w:r>
+              <w:rPr>
+                <w:i/>
+                <w:iCs/>
+              </w:rPr>
+              <w:t>Scenario</w:t>
+            </w:r>
+          </w:p>
+        </w:tc>
+        <w:tc>
+          <w:tcPr>
+            <w:tcW w:w="0" w:type="auto"/>
+            <w:tcBorders>
+              <w:top w:val="single" w:sz="6" w:space="0" w:color="373737"/>
+              <w:left w:val="single" w:sz="6" w:space="0" w:color="373737"/>
+              <w:bottom w:val="single" w:sz="6" w:space="0" w:color="373737"/>
+              <w:right w:val="single" w:sz="6" w:space="0" w:color="373737"/>
+            </w:tcBorders>
+            <w:shd w:val="clear" w:color="auto" w:fill="F2F2F2"/>
+            <w:tcMar>
+              <w:top w:w="150" w:type="dxa"/>
+              <w:left w:w="150" w:type="dxa"/>
+              <w:bottom w:w="150" w:type="dxa"/>
+              <w:right w:w="150" w:type="dxa"/>
+            </w:tcMar>
+            <w:hideMark/>
+          </w:tcPr>
+          <w:p>
+            <w:pPr>
+              <w:pStyle w:val="ListParagraph"/>
+              <w:numPr>
+                <w:ilvl w:val="0"/>
+                <w:numId w:val="8"/>
+              </w:numPr>
+            </w:pPr>
+            <w:r>
+              <w:t>De actor</w:t>
+            </w:r>
+            <w:r>
+              <w:rPr>
+                <w:lang w:val="nl-NL"/>
+              </w:rPr>
+              <w:t xml:space="preserve"> schrijft een s</w:t>
+            </w:r>
+            <w:r>
+              <w:rPr>
+                <w:lang w:val="nl-NL"/>
+              </w:rPr>
+              <w:t>tukje code over vanuit de cursus.</w:t>
+            </w:r>
+          </w:p>
+          <w:p>
+            <w:pPr>
+              <w:pStyle w:val="ListParagraph"/>
+              <w:numPr>
+                <w:ilvl w:val="0"/>
+                <w:numId w:val="8"/>
+              </w:numPr>
+            </w:pPr>
+            <w:r>
+              <w:lastRenderedPageBreak/>
+              <w:t>De actor voert de c</w:t>
+            </w:r>
+            <w:r>
+              <w:rPr>
+                <w:lang w:val="nl-NL"/>
+              </w:rPr>
+              <w:t>o</w:t>
+            </w:r>
+            <w:r>
+              <w:rPr>
+                <w:lang w:val="nl-NL"/>
+              </w:rPr>
+              <w:t>de uit.</w:t>
+            </w:r>
+          </w:p>
+          <w:p>
+            <w:pPr>
+              <w:pStyle w:val="ListParagraph"/>
+              <w:numPr>
+                <w:ilvl w:val="0"/>
+                <w:numId w:val="8"/>
+              </w:numPr>
+            </w:pPr>
+            <w:r>
+              <w:t xml:space="preserve">De </w:t>
+            </w:r>
+            <w:r>
+              <w:rPr>
+                <w:lang w:val="nl-NL"/>
+              </w:rPr>
+              <w:t>code wordt op de</w:t>
+            </w:r>
+            <w:r>
+              <w:rPr>
+                <w:lang w:val="nl-NL"/>
+              </w:rPr>
+              <w:t xml:space="preserve"> achtergrond uitgevoerd.</w:t>
+            </w:r>
+          </w:p>
+          <w:p>
+            <w:pPr>
+              <w:pStyle w:val="ListParagraph"/>
+              <w:numPr>
+                <w:ilvl w:val="0"/>
+                <w:numId w:val="8"/>
+              </w:numPr>
+            </w:pPr>
+            <w:r>
+              <w:rPr>
+                <w:lang w:val="nl-NL"/>
+              </w:rPr>
+              <w:t>De output van de c</w:t>
+            </w:r>
+            <w:r>
+              <w:rPr>
+                <w:lang w:val="nl-NL"/>
+              </w:rPr>
+              <w:t>ode wordt weergegeven.</w:t>
+            </w:r>
+          </w:p>
+          <w:p>
+            <w:pPr>
+              <w:pStyle w:val="ListParagraph"/>
+              <w:numPr>
+                <w:ilvl w:val="0"/>
+                <w:numId w:val="8"/>
+              </w:numPr>
+            </w:pPr>
+            <w:r>
+              <w:rPr>
+                <w:lang w:val="nl-NL"/>
+              </w:rPr>
+              <w:t xml:space="preserve">De actor drukt op de </w:t>
+            </w:r>
+            <w:r>
+              <w:rPr>
+                <w:lang w:val="nl-NL"/>
+              </w:rPr>
+              <w:t>Error uitleg knop.</w:t>
+            </w:r>
+          </w:p>
+          <w:p>
+            <w:pPr>
+              <w:pStyle w:val="ListParagraph"/>
+              <w:numPr>
+                <w:ilvl w:val="0"/>
+                <w:numId w:val="8"/>
+              </w:numPr>
+            </w:pPr>
+            <w:r>
+              <w:t>Het A</w:t>
+            </w:r>
+            <w:r>
+              <w:rPr>
+                <w:lang w:val="nl-NL"/>
+              </w:rPr>
+              <w:t>I-Model geeft g</w:t>
+            </w:r>
+            <w:r>
+              <w:rPr>
+                <w:lang w:val="nl-NL"/>
+              </w:rPr>
+              <w:t>epersonaliseerde uitleg over de error.</w:t>
+            </w:r>
+          </w:p>
+        </w:tc>
+      </w:tr>
+      <w:tr>
+        <w:tc>
+          <w:tcPr>
+            <w:tcW w:w="0" w:type="auto"/>
+            <w:tcBorders>
+              <w:top w:val="single" w:sz="6" w:space="0" w:color="373737"/>
+              <w:left w:val="single" w:sz="6" w:space="0" w:color="373737"/>
+              <w:bottom w:val="single" w:sz="6" w:space="0" w:color="373737"/>
+              <w:right w:val="single" w:sz="6" w:space="0" w:color="373737"/>
+            </w:tcBorders>
+            <w:shd w:val="clear" w:color="auto" w:fill="F2F2F2"/>
+            <w:tcMar>
+              <w:top w:w="150" w:type="dxa"/>
+              <w:left w:w="150" w:type="dxa"/>
+              <w:bottom w:w="150" w:type="dxa"/>
+              <w:right w:w="150" w:type="dxa"/>
+            </w:tcMar>
+            <w:hideMark/>
+          </w:tcPr>
+          <w:p>
+            <w:r>
+              <w:rPr>
+                <w:i/>
+                <w:iCs/>
+              </w:rPr>
+              <w:lastRenderedPageBreak/>
+              <w:t>Uitzonderingen</w:t>
+            </w:r>
+          </w:p>
+        </w:tc>
+        <w:tc>
+          <w:tcPr>
+            <w:tcW w:w="0" w:type="auto"/>
+            <w:tcBorders>
+              <w:top w:val="single" w:sz="6" w:space="0" w:color="373737"/>
+              <w:left w:val="single" w:sz="6" w:space="0" w:color="373737"/>
+              <w:bottom w:val="single" w:sz="6" w:space="0" w:color="373737"/>
+              <w:right w:val="single" w:sz="6" w:space="0" w:color="373737"/>
+            </w:tcBorders>
+            <w:shd w:val="clear" w:color="auto" w:fill="F2F2F2"/>
+            <w:tcMar>
+              <w:top w:w="150" w:type="dxa"/>
+              <w:left w:w="150" w:type="dxa"/>
+              <w:bottom w:w="150" w:type="dxa"/>
+              <w:right w:w="150" w:type="dxa"/>
+            </w:tcMar>
+            <w:hideMark/>
+          </w:tcPr>
+          <w:p>
+            <w:pPr>
+              <w:pStyle w:val="ListParagraph"/>
+              <w:numPr>
+                <w:ilvl w:val="0"/>
+                <w:numId w:val="9"/>
+              </w:numPr>
+              <w:rPr>
+                <w:lang w:val="nl-NL"/>
+              </w:rPr>
+            </w:pPr>
+            <w:r>
+              <w:rPr>
+                <w:lang w:val="nl-NL"/>
+              </w:rPr>
+              <w:t>Bij gebrek aan informatie krijg je een algemene feedback</w:t>
+            </w:r>
+            <w:r>
+              <w:rPr>
+                <w:lang w:val="nl-NL"/>
+              </w:rPr>
+              <w:t>.</w:t>
+            </w:r>
+          </w:p>
+        </w:tc>
+      </w:tr>
+      <w:tr>
+        <w:tc>
+          <w:tcPr>
+            <w:tcW w:w="0" w:type="auto"/>
+            <w:tcBorders>
+              <w:top w:val="single" w:sz="6" w:space="0" w:color="373737"/>
+              <w:left w:val="single" w:sz="6" w:space="0" w:color="373737"/>
+              <w:bottom w:val="single" w:sz="6" w:space="0" w:color="373737"/>
+              <w:right w:val="single" w:sz="6" w:space="0" w:color="373737"/>
+            </w:tcBorders>
+            <w:shd w:val="clear" w:color="auto" w:fill="F2F2F2"/>
+            <w:tcMar>
+              <w:top w:w="150" w:type="dxa"/>
+              <w:left w:w="150" w:type="dxa"/>
+              <w:bottom w:w="150" w:type="dxa"/>
+              <w:right w:w="150" w:type="dxa"/>
+            </w:tcMar>
+            <w:hideMark/>
+          </w:tcPr>
+          <w:p>
+            <w:r>
+              <w:rPr>
+                <w:i/>
+                <w:iCs/>
+              </w:rPr>
+              <w:t>Resultaat</w:t>
+            </w:r>
+          </w:p>
+        </w:tc>
+        <w:tc>
+          <w:tcPr>
+            <w:tcW w:w="0" w:type="auto"/>
+            <w:tcBorders>
+              <w:top w:val="single" w:sz="6" w:space="0" w:color="373737"/>
+              <w:left w:val="single" w:sz="6" w:space="0" w:color="373737"/>
+              <w:bottom w:val="single" w:sz="6" w:space="0" w:color="373737"/>
+              <w:right w:val="single" w:sz="6" w:space="0" w:color="373737"/>
+            </w:tcBorders>
+            <w:shd w:val="clear" w:color="auto" w:fill="F2F2F2"/>
+            <w:tcMar>
+              <w:top w:w="150" w:type="dxa"/>
+              <w:left w:w="150" w:type="dxa"/>
+              <w:bottom w:w="150" w:type="dxa"/>
+              <w:right w:w="150" w:type="dxa"/>
+            </w:tcMar>
+            <w:hideMark/>
+          </w:tcPr>
+          <w:p>
+            <w:pPr>
+              <w:rPr>
+                <w:lang w:val="nl-NL"/>
+              </w:rPr>
+            </w:pPr>
+            <w:r>
+              <w:rPr>
+                <w:lang w:val="nl-NL"/>
+              </w:rPr>
+              <w:t>Je weet wat je hebt fout gedaan en je kan dit oplossen.</w:t>
+            </w:r>
+          </w:p>
+        </w:tc>
+      </w:tr>
+    </w:tbl>
+    <w:p>
+      <w:pPr>
+        <w:rPr>
+          <w:lang w:val="nl-NL"/>
         </w:rPr>
       </w:pPr>
     </w:p>
@@ -3890,6 +5930,7 @@
       </w:pPr>
       <w:bookmarkStart w:id="10" w:name="_Toc160442701"/>
       <w:r>
+        <w:lastRenderedPageBreak/>
         <w:t>Contextdiagram</w:t>
       </w:r>
       <w:bookmarkEnd w:id="10"/>
@@ -3897,30 +5938,72 @@
     <w:p>
       <w:pPr>
         <w:rPr>
-          <w:lang w:val="en-US"/>
-        </w:rPr>
-      </w:pPr>
-      <w:r>
-        <w:rPr>
-          <w:lang w:val="en-US"/>
-        </w:rPr>
-        <w:t>-</w:t>
-      </w:r>
+          <w:lang w:val="nl-NL"/>
+        </w:rPr>
+      </w:pPr>
+      <w:r>
+        <w:rPr>
+          <w:lang w:val="nl-NL"/>
+        </w:rPr>
+        <w:drawing>
+          <wp:inline distT="0" distB="0" distL="0" distR="0" wp14:anchorId="05922AD8" wp14:editId="6E325155">
+            <wp:extent cx="5731510" cy="6336665"/>
+            <wp:effectExtent l="0" t="0" r="2540" b="6985"/>
+            <wp:docPr id="1988508806" name="Picture 1" descr="A diagram of software&#10;&#10;Description automatically generated"/>
+            <wp:cNvGraphicFramePr>
+              <a:graphicFrameLocks xmlns:a="http://schemas.openxmlformats.org/drawingml/2006/main" noChangeAspect="1"/>
+            </wp:cNvGraphicFramePr>
+            <a:graphic xmlns:a="http://schemas.openxmlformats.org/drawingml/2006/main">
+              <a:graphicData uri="http://schemas.openxmlformats.org/drawingml/2006/picture">
+                <pic:pic xmlns:pic="http://schemas.openxmlformats.org/drawingml/2006/picture">
+                  <pic:nvPicPr>
+                    <pic:cNvPr id="1988508806" name="Picture 1" descr="A diagram of software&#10;&#10;Description automatically generated"/>
+                    <pic:cNvPicPr/>
+                  </pic:nvPicPr>
+                  <pic:blipFill>
+                    <a:blip r:embed="rId8"/>
+                    <a:stretch>
+                      <a:fillRect/>
+                    </a:stretch>
+                  </pic:blipFill>
+                  <pic:spPr>
+                    <a:xfrm>
+                      <a:off x="0" y="0"/>
+                      <a:ext cx="5731510" cy="6336665"/>
+                    </a:xfrm>
+                    <a:prstGeom prst="rect">
+                      <a:avLst/>
+                    </a:prstGeom>
+                  </pic:spPr>
+                </pic:pic>
+              </a:graphicData>
+            </a:graphic>
+          </wp:inline>
+        </w:drawing>
+      </w:r>
+    </w:p>
+    <w:p>
+      <w:pPr>
+        <w:rPr>
+          <w:lang w:val="nl-NL"/>
+        </w:rPr>
+      </w:pPr>
     </w:p>
     <w:p>
       <w:pPr>
         <w:pStyle w:val="Heading1"/>
         <w:rPr>
-          <w:lang w:val="en-US"/>
+          <w:lang w:val="nl-NL"/>
         </w:rPr>
       </w:pPr>
       <w:bookmarkStart w:id="11" w:name="_Toc160442702"/>
       <w:r>
+        <w:lastRenderedPageBreak/>
         <w:t>Conceptueel Mode</w:t>
       </w:r>
       <w:r>
         <w:rPr>
-          <w:lang w:val="en-US"/>
+          <w:lang w:val="nl-NL"/>
         </w:rPr>
         <w:t>l</w:t>
       </w:r>
@@ -3928,16 +6011,68 @@
     </w:p>
     <w:p>
       <w:pPr>
-        <w:rPr>
-          <w:lang w:val="en-US"/>
-        </w:rPr>
-      </w:pPr>
-      <w:r>
-        <w:rPr>
-          <w:lang w:val="en-US"/>
-        </w:rPr>
-        <w:t>-</w:t>
-      </w:r>
+        <w:pStyle w:val="NormalWeb"/>
+      </w:pPr>
+      <w:r>
+        <w:rPr>
+          <w:noProof/>
+        </w:rPr>
+        <w:drawing>
+          <wp:inline distT="0" distB="0" distL="0" distR="0" wp14:anchorId="2DF10487" wp14:editId="27FAA677">
+            <wp:extent cx="5731510" cy="4923155"/>
+            <wp:effectExtent l="0" t="0" r="2540" b="0"/>
+            <wp:docPr id="1424913726" name="Picture 1" descr="A diagram of a course&#10;&#10;Description automatically generated"/>
+            <wp:cNvGraphicFramePr>
+              <a:graphicFrameLocks xmlns:a="http://schemas.openxmlformats.org/drawingml/2006/main" noChangeAspect="1"/>
+            </wp:cNvGraphicFramePr>
+            <a:graphic xmlns:a="http://schemas.openxmlformats.org/drawingml/2006/main">
+              <a:graphicData uri="http://schemas.openxmlformats.org/drawingml/2006/picture">
+                <pic:pic xmlns:pic="http://schemas.openxmlformats.org/drawingml/2006/picture">
+                  <pic:nvPicPr>
+                    <pic:cNvPr id="1424913726" name="Picture 1" descr="A diagram of a course&#10;&#10;Description automatically generated"/>
+                    <pic:cNvPicPr>
+                      <a:picLocks noChangeAspect="1" noChangeArrowheads="1"/>
+                    </pic:cNvPicPr>
+                  </pic:nvPicPr>
+                  <pic:blipFill>
+                    <a:blip r:embed="rId9">
+                      <a:extLst>
+                        <a:ext uri="{28A0092B-C50C-407E-A947-70E740481C1C}">
+                          <a14:useLocalDpi xmlns:a14="http://schemas.microsoft.com/office/drawing/2010/main" val="0"/>
+                        </a:ext>
+                      </a:extLst>
+                    </a:blip>
+                    <a:srcRect/>
+                    <a:stretch>
+                      <a:fillRect/>
+                    </a:stretch>
+                  </pic:blipFill>
+                  <pic:spPr bwMode="auto">
+                    <a:xfrm>
+                      <a:off x="0" y="0"/>
+                      <a:ext cx="5731510" cy="4923155"/>
+                    </a:xfrm>
+                    <a:prstGeom prst="rect">
+                      <a:avLst/>
+                    </a:prstGeom>
+                    <a:noFill/>
+                    <a:ln>
+                      <a:noFill/>
+                    </a:ln>
+                  </pic:spPr>
+                </pic:pic>
+              </a:graphicData>
+            </a:graphic>
+          </wp:inline>
+        </w:drawing>
+      </w:r>
+    </w:p>
+    <w:p>
+      <w:pPr>
+        <w:rPr>
+          <w:lang w:val="nl-NL"/>
+        </w:rPr>
+      </w:pPr>
     </w:p>
     <w:p>
       <w:pPr>
@@ -3945,11 +6080,12 @@
       </w:pPr>
       <w:bookmarkStart w:id="12" w:name="_Toc160442703"/>
       <w:r>
+        <w:lastRenderedPageBreak/>
         <w:t xml:space="preserve">UI </w:t>
       </w:r>
       <w:r>
         <w:rPr>
-          <w:lang w:val="en-US"/>
+          <w:lang w:val="nl-NL"/>
         </w:rPr>
         <w:t>S</w:t>
       </w:r>
@@ -3985,7 +6121,7 @@
                     <pic:cNvPicPr/>
                   </pic:nvPicPr>
                   <pic:blipFill>
-                    <a:blip r:embed="rId8"/>
+                    <a:blip r:embed="rId10"/>
                     <a:stretch>
                       <a:fillRect/>
                     </a:stretch>
@@ -4014,9 +6150,9 @@
       </w:pPr>
       <w:r>
         <w:rPr>
+          <w:noProof/>
           <w:lang w:val="en-US"/>
         </w:rPr>
-        <w:lastRenderedPageBreak/>
         <w:drawing>
           <wp:inline distT="0" distB="0" distL="0" distR="0" wp14:anchorId="59813DDC" wp14:editId="62229857">
             <wp:extent cx="5731510" cy="3133725"/>
@@ -4033,7 +6169,7 @@
                     <pic:cNvPicPr/>
                   </pic:nvPicPr>
                   <pic:blipFill>
-                    <a:blip r:embed="rId9"/>
+                    <a:blip r:embed="rId11"/>
                     <a:stretch>
                       <a:fillRect/>
                     </a:stretch>
@@ -4124,6 +6260,522 @@
 <file path=word/numbering.xml><?xml version="1.0" encoding="utf-8"?>
 <w:numbering xmlns:wpc="http://schemas.microsoft.com/office/word/2010/wordprocessingCanvas" xmlns:cx="http://schemas.microsoft.com/office/drawing/2014/chartex" xmlns:cx1="http://schemas.microsoft.com/office/drawing/2015/9/8/chartex" xmlns:cx2="http://schemas.microsoft.com/office/drawing/2015/10/21/chartex" xmlns:cx3="http://schemas.microsoft.com/office/drawing/2016/5/9/chartex" xmlns:cx4="http://schemas.microsoft.com/office/drawing/2016/5/10/chartex" xmlns:cx5="http://schemas.microsoft.com/office/drawing/2016/5/11/chartex" xmlns:cx6="http://schemas.microsoft.com/office/drawing/2016/5/12/chartex" xmlns:cx7="http://schemas.microsoft.com/office/drawing/2016/5/13/chartex" xmlns:cx8="http://schemas.microsoft.com/office/drawing/2016/5/14/chartex" xmlns:mc="http://schemas.openxmlformats.org/markup-compatibility/2006" xmlns:aink="http://schemas.microsoft.com/office/drawing/2016/ink" xmlns:am3d="http://schemas.microsoft.com/office/drawing/2017/model3d" xmlns:o="urn:schemas-microsoft-com:office:office" xmlns:oel="http://schemas.microsoft.com/office/2019/extlst" xmlns:r="http://schemas.openxmlformats.org/officeDocument/2006/relationships" xmlns:m="http://schemas.openxmlformats.org/officeDocument/2006/math" xmlns:v="urn:schemas-microsoft-com:vml" xmlns:wp14="http://schemas.microsoft.com/office/word/2010/wordprocessingDrawing" xmlns:wp="http://schemas.openxmlformats.org/drawingml/2006/wordprocessingDrawing" xmlns:w10="urn:schemas-microsoft-com:office:word" xmlns:w="http://schemas.openxmlformats.org/wordprocessingml/2006/main" xmlns:w14="http://schemas.microsoft.com/office/word/2010/wordml" xmlns:w15="http://schemas.microsoft.com/office/word/2012/wordml" xmlns:w16cex="http://schemas.microsoft.com/office/word/2018/wordml/cex" xmlns:w16cid="http://schemas.microsoft.com/office/word/2016/wordml/cid" xmlns:w16="http://schemas.microsoft.com/office/word/2018/wordml" xmlns:w16sdtdh="http://schemas.microsoft.com/office/word/2020/wordml/sdtdatahash" xmlns:w16se="http://schemas.microsoft.com/office/word/2015/wordml/symex" xmlns:wpg="http://schemas.microsoft.com/office/word/2010/wordprocessingGroup" xmlns:wpi="http://schemas.microsoft.com/office/word/2010/wordprocessingInk" xmlns:wne="http://schemas.microsoft.com/office/word/2006/wordml" xmlns:wps="http://schemas.microsoft.com/office/word/2010/wordprocessingShape" mc:Ignorable="w14 w15 w16se w16cid w16 w16cex w16sdtdh wp14">
   <w:abstractNum w:abstractNumId="0" w15:restartNumberingAfterBreak="0">
+    <w:nsid w:val="0E074711"/>
+    <w:multiLevelType w:val="hybridMultilevel"/>
+    <w:tmpl w:val="200AA898"/>
+    <w:lvl w:ilvl="0" w:tplc="1000000F">
+      <w:start w:val="1"/>
+      <w:numFmt w:val="decimal"/>
+      <w:lvlText w:val="%1."/>
+      <w:lvlJc w:val="left"/>
+      <w:pPr>
+        <w:ind w:left="720" w:hanging="360"/>
+      </w:pPr>
+    </w:lvl>
+    <w:lvl w:ilvl="1" w:tplc="10000019" w:tentative="1">
+      <w:start w:val="1"/>
+      <w:numFmt w:val="lowerLetter"/>
+      <w:lvlText w:val="%2."/>
+      <w:lvlJc w:val="left"/>
+      <w:pPr>
+        <w:ind w:left="1440" w:hanging="360"/>
+      </w:pPr>
+    </w:lvl>
+    <w:lvl w:ilvl="2" w:tplc="1000001B" w:tentative="1">
+      <w:start w:val="1"/>
+      <w:numFmt w:val="lowerRoman"/>
+      <w:lvlText w:val="%3."/>
+      <w:lvlJc w:val="right"/>
+      <w:pPr>
+        <w:ind w:left="2160" w:hanging="180"/>
+      </w:pPr>
+    </w:lvl>
+    <w:lvl w:ilvl="3" w:tplc="1000000F" w:tentative="1">
+      <w:start w:val="1"/>
+      <w:numFmt w:val="decimal"/>
+      <w:lvlText w:val="%4."/>
+      <w:lvlJc w:val="left"/>
+      <w:pPr>
+        <w:ind w:left="2880" w:hanging="360"/>
+      </w:pPr>
+    </w:lvl>
+    <w:lvl w:ilvl="4" w:tplc="10000019" w:tentative="1">
+      <w:start w:val="1"/>
+      <w:numFmt w:val="lowerLetter"/>
+      <w:lvlText w:val="%5."/>
+      <w:lvlJc w:val="left"/>
+      <w:pPr>
+        <w:ind w:left="3600" w:hanging="360"/>
+      </w:pPr>
+    </w:lvl>
+    <w:lvl w:ilvl="5" w:tplc="1000001B" w:tentative="1">
+      <w:start w:val="1"/>
+      <w:numFmt w:val="lowerRoman"/>
+      <w:lvlText w:val="%6."/>
+      <w:lvlJc w:val="right"/>
+      <w:pPr>
+        <w:ind w:left="4320" w:hanging="180"/>
+      </w:pPr>
+    </w:lvl>
+    <w:lvl w:ilvl="6" w:tplc="1000000F" w:tentative="1">
+      <w:start w:val="1"/>
+      <w:numFmt w:val="decimal"/>
+      <w:lvlText w:val="%7."/>
+      <w:lvlJc w:val="left"/>
+      <w:pPr>
+        <w:ind w:left="5040" w:hanging="360"/>
+      </w:pPr>
+    </w:lvl>
+    <w:lvl w:ilvl="7" w:tplc="10000019" w:tentative="1">
+      <w:start w:val="1"/>
+      <w:numFmt w:val="lowerLetter"/>
+      <w:lvlText w:val="%8."/>
+      <w:lvlJc w:val="left"/>
+      <w:pPr>
+        <w:ind w:left="5760" w:hanging="360"/>
+      </w:pPr>
+    </w:lvl>
+    <w:lvl w:ilvl="8" w:tplc="1000001B" w:tentative="1">
+      <w:start w:val="1"/>
+      <w:numFmt w:val="lowerRoman"/>
+      <w:lvlText w:val="%9."/>
+      <w:lvlJc w:val="right"/>
+      <w:pPr>
+        <w:ind w:left="6480" w:hanging="180"/>
+      </w:pPr>
+    </w:lvl>
+  </w:abstractNum>
+  <w:abstractNum w:abstractNumId="1" w15:restartNumberingAfterBreak="0">
+    <w:nsid w:val="2BE35F3B"/>
+    <w:multiLevelType w:val="hybridMultilevel"/>
+    <w:tmpl w:val="200AA898"/>
+    <w:lvl w:ilvl="0" w:tplc="FFFFFFFF">
+      <w:start w:val="1"/>
+      <w:numFmt w:val="decimal"/>
+      <w:lvlText w:val="%1."/>
+      <w:lvlJc w:val="left"/>
+      <w:pPr>
+        <w:ind w:left="720" w:hanging="360"/>
+      </w:pPr>
+    </w:lvl>
+    <w:lvl w:ilvl="1" w:tplc="FFFFFFFF" w:tentative="1">
+      <w:start w:val="1"/>
+      <w:numFmt w:val="lowerLetter"/>
+      <w:lvlText w:val="%2."/>
+      <w:lvlJc w:val="left"/>
+      <w:pPr>
+        <w:ind w:left="1440" w:hanging="360"/>
+      </w:pPr>
+    </w:lvl>
+    <w:lvl w:ilvl="2" w:tplc="FFFFFFFF" w:tentative="1">
+      <w:start w:val="1"/>
+      <w:numFmt w:val="lowerRoman"/>
+      <w:lvlText w:val="%3."/>
+      <w:lvlJc w:val="right"/>
+      <w:pPr>
+        <w:ind w:left="2160" w:hanging="180"/>
+      </w:pPr>
+    </w:lvl>
+    <w:lvl w:ilvl="3" w:tplc="FFFFFFFF" w:tentative="1">
+      <w:start w:val="1"/>
+      <w:numFmt w:val="decimal"/>
+      <w:lvlText w:val="%4."/>
+      <w:lvlJc w:val="left"/>
+      <w:pPr>
+        <w:ind w:left="2880" w:hanging="360"/>
+      </w:pPr>
+    </w:lvl>
+    <w:lvl w:ilvl="4" w:tplc="FFFFFFFF" w:tentative="1">
+      <w:start w:val="1"/>
+      <w:numFmt w:val="lowerLetter"/>
+      <w:lvlText w:val="%5."/>
+      <w:lvlJc w:val="left"/>
+      <w:pPr>
+        <w:ind w:left="3600" w:hanging="360"/>
+      </w:pPr>
+    </w:lvl>
+    <w:lvl w:ilvl="5" w:tplc="FFFFFFFF" w:tentative="1">
+      <w:start w:val="1"/>
+      <w:numFmt w:val="lowerRoman"/>
+      <w:lvlText w:val="%6."/>
+      <w:lvlJc w:val="right"/>
+      <w:pPr>
+        <w:ind w:left="4320" w:hanging="180"/>
+      </w:pPr>
+    </w:lvl>
+    <w:lvl w:ilvl="6" w:tplc="FFFFFFFF" w:tentative="1">
+      <w:start w:val="1"/>
+      <w:numFmt w:val="decimal"/>
+      <w:lvlText w:val="%7."/>
+      <w:lvlJc w:val="left"/>
+      <w:pPr>
+        <w:ind w:left="5040" w:hanging="360"/>
+      </w:pPr>
+    </w:lvl>
+    <w:lvl w:ilvl="7" w:tplc="FFFFFFFF" w:tentative="1">
+      <w:start w:val="1"/>
+      <w:numFmt w:val="lowerLetter"/>
+      <w:lvlText w:val="%8."/>
+      <w:lvlJc w:val="left"/>
+      <w:pPr>
+        <w:ind w:left="5760" w:hanging="360"/>
+      </w:pPr>
+    </w:lvl>
+    <w:lvl w:ilvl="8" w:tplc="FFFFFFFF" w:tentative="1">
+      <w:start w:val="1"/>
+      <w:numFmt w:val="lowerRoman"/>
+      <w:lvlText w:val="%9."/>
+      <w:lvlJc w:val="right"/>
+      <w:pPr>
+        <w:ind w:left="6480" w:hanging="180"/>
+      </w:pPr>
+    </w:lvl>
+  </w:abstractNum>
+  <w:abstractNum w:abstractNumId="2" w15:restartNumberingAfterBreak="0">
+    <w:nsid w:val="2D211760"/>
+    <w:multiLevelType w:val="hybridMultilevel"/>
+    <w:tmpl w:val="F188B326"/>
+    <w:lvl w:ilvl="0" w:tplc="1000000F">
+      <w:start w:val="1"/>
+      <w:numFmt w:val="decimal"/>
+      <w:lvlText w:val="%1."/>
+      <w:lvlJc w:val="left"/>
+      <w:pPr>
+        <w:ind w:left="720" w:hanging="360"/>
+      </w:pPr>
+    </w:lvl>
+    <w:lvl w:ilvl="1" w:tplc="10000019" w:tentative="1">
+      <w:start w:val="1"/>
+      <w:numFmt w:val="lowerLetter"/>
+      <w:lvlText w:val="%2."/>
+      <w:lvlJc w:val="left"/>
+      <w:pPr>
+        <w:ind w:left="1440" w:hanging="360"/>
+      </w:pPr>
+    </w:lvl>
+    <w:lvl w:ilvl="2" w:tplc="1000001B" w:tentative="1">
+      <w:start w:val="1"/>
+      <w:numFmt w:val="lowerRoman"/>
+      <w:lvlText w:val="%3."/>
+      <w:lvlJc w:val="right"/>
+      <w:pPr>
+        <w:ind w:left="2160" w:hanging="180"/>
+      </w:pPr>
+    </w:lvl>
+    <w:lvl w:ilvl="3" w:tplc="1000000F" w:tentative="1">
+      <w:start w:val="1"/>
+      <w:numFmt w:val="decimal"/>
+      <w:lvlText w:val="%4."/>
+      <w:lvlJc w:val="left"/>
+      <w:pPr>
+        <w:ind w:left="2880" w:hanging="360"/>
+      </w:pPr>
+    </w:lvl>
+    <w:lvl w:ilvl="4" w:tplc="10000019" w:tentative="1">
+      <w:start w:val="1"/>
+      <w:numFmt w:val="lowerLetter"/>
+      <w:lvlText w:val="%5."/>
+      <w:lvlJc w:val="left"/>
+      <w:pPr>
+        <w:ind w:left="3600" w:hanging="360"/>
+      </w:pPr>
+    </w:lvl>
+    <w:lvl w:ilvl="5" w:tplc="1000001B" w:tentative="1">
+      <w:start w:val="1"/>
+      <w:numFmt w:val="lowerRoman"/>
+      <w:lvlText w:val="%6."/>
+      <w:lvlJc w:val="right"/>
+      <w:pPr>
+        <w:ind w:left="4320" w:hanging="180"/>
+      </w:pPr>
+    </w:lvl>
+    <w:lvl w:ilvl="6" w:tplc="1000000F" w:tentative="1">
+      <w:start w:val="1"/>
+      <w:numFmt w:val="decimal"/>
+      <w:lvlText w:val="%7."/>
+      <w:lvlJc w:val="left"/>
+      <w:pPr>
+        <w:ind w:left="5040" w:hanging="360"/>
+      </w:pPr>
+    </w:lvl>
+    <w:lvl w:ilvl="7" w:tplc="10000019" w:tentative="1">
+      <w:start w:val="1"/>
+      <w:numFmt w:val="lowerLetter"/>
+      <w:lvlText w:val="%8."/>
+      <w:lvlJc w:val="left"/>
+      <w:pPr>
+        <w:ind w:left="5760" w:hanging="360"/>
+      </w:pPr>
+    </w:lvl>
+    <w:lvl w:ilvl="8" w:tplc="1000001B" w:tentative="1">
+      <w:start w:val="1"/>
+      <w:numFmt w:val="lowerRoman"/>
+      <w:lvlText w:val="%9."/>
+      <w:lvlJc w:val="right"/>
+      <w:pPr>
+        <w:ind w:left="6480" w:hanging="180"/>
+      </w:pPr>
+    </w:lvl>
+  </w:abstractNum>
+  <w:abstractNum w:abstractNumId="3" w15:restartNumberingAfterBreak="0">
+    <w:nsid w:val="35764100"/>
+    <w:multiLevelType w:val="hybridMultilevel"/>
+    <w:tmpl w:val="B65C60D0"/>
+    <w:lvl w:ilvl="0" w:tplc="1000000F">
+      <w:start w:val="1"/>
+      <w:numFmt w:val="decimal"/>
+      <w:lvlText w:val="%1."/>
+      <w:lvlJc w:val="left"/>
+      <w:pPr>
+        <w:ind w:left="720" w:hanging="360"/>
+      </w:pPr>
+    </w:lvl>
+    <w:lvl w:ilvl="1" w:tplc="10000019" w:tentative="1">
+      <w:start w:val="1"/>
+      <w:numFmt w:val="lowerLetter"/>
+      <w:lvlText w:val="%2."/>
+      <w:lvlJc w:val="left"/>
+      <w:pPr>
+        <w:ind w:left="1440" w:hanging="360"/>
+      </w:pPr>
+    </w:lvl>
+    <w:lvl w:ilvl="2" w:tplc="1000001B" w:tentative="1">
+      <w:start w:val="1"/>
+      <w:numFmt w:val="lowerRoman"/>
+      <w:lvlText w:val="%3."/>
+      <w:lvlJc w:val="right"/>
+      <w:pPr>
+        <w:ind w:left="2160" w:hanging="180"/>
+      </w:pPr>
+    </w:lvl>
+    <w:lvl w:ilvl="3" w:tplc="1000000F" w:tentative="1">
+      <w:start w:val="1"/>
+      <w:numFmt w:val="decimal"/>
+      <w:lvlText w:val="%4."/>
+      <w:lvlJc w:val="left"/>
+      <w:pPr>
+        <w:ind w:left="2880" w:hanging="360"/>
+      </w:pPr>
+    </w:lvl>
+    <w:lvl w:ilvl="4" w:tplc="10000019" w:tentative="1">
+      <w:start w:val="1"/>
+      <w:numFmt w:val="lowerLetter"/>
+      <w:lvlText w:val="%5."/>
+      <w:lvlJc w:val="left"/>
+      <w:pPr>
+        <w:ind w:left="3600" w:hanging="360"/>
+      </w:pPr>
+    </w:lvl>
+    <w:lvl w:ilvl="5" w:tplc="1000001B" w:tentative="1">
+      <w:start w:val="1"/>
+      <w:numFmt w:val="lowerRoman"/>
+      <w:lvlText w:val="%6."/>
+      <w:lvlJc w:val="right"/>
+      <w:pPr>
+        <w:ind w:left="4320" w:hanging="180"/>
+      </w:pPr>
+    </w:lvl>
+    <w:lvl w:ilvl="6" w:tplc="1000000F" w:tentative="1">
+      <w:start w:val="1"/>
+      <w:numFmt w:val="decimal"/>
+      <w:lvlText w:val="%7."/>
+      <w:lvlJc w:val="left"/>
+      <w:pPr>
+        <w:ind w:left="5040" w:hanging="360"/>
+      </w:pPr>
+    </w:lvl>
+    <w:lvl w:ilvl="7" w:tplc="10000019" w:tentative="1">
+      <w:start w:val="1"/>
+      <w:numFmt w:val="lowerLetter"/>
+      <w:lvlText w:val="%8."/>
+      <w:lvlJc w:val="left"/>
+      <w:pPr>
+        <w:ind w:left="5760" w:hanging="360"/>
+      </w:pPr>
+    </w:lvl>
+    <w:lvl w:ilvl="8" w:tplc="1000001B" w:tentative="1">
+      <w:start w:val="1"/>
+      <w:numFmt w:val="lowerRoman"/>
+      <w:lvlText w:val="%9."/>
+      <w:lvlJc w:val="right"/>
+      <w:pPr>
+        <w:ind w:left="6480" w:hanging="180"/>
+      </w:pPr>
+    </w:lvl>
+  </w:abstractNum>
+  <w:abstractNum w:abstractNumId="4" w15:restartNumberingAfterBreak="0">
+    <w:nsid w:val="49643D7E"/>
+    <w:multiLevelType w:val="hybridMultilevel"/>
+    <w:tmpl w:val="200AA898"/>
+    <w:lvl w:ilvl="0" w:tplc="FFFFFFFF">
+      <w:start w:val="1"/>
+      <w:numFmt w:val="decimal"/>
+      <w:lvlText w:val="%1."/>
+      <w:lvlJc w:val="left"/>
+      <w:pPr>
+        <w:ind w:left="720" w:hanging="360"/>
+      </w:pPr>
+    </w:lvl>
+    <w:lvl w:ilvl="1" w:tplc="FFFFFFFF" w:tentative="1">
+      <w:start w:val="1"/>
+      <w:numFmt w:val="lowerLetter"/>
+      <w:lvlText w:val="%2."/>
+      <w:lvlJc w:val="left"/>
+      <w:pPr>
+        <w:ind w:left="1440" w:hanging="360"/>
+      </w:pPr>
+    </w:lvl>
+    <w:lvl w:ilvl="2" w:tplc="FFFFFFFF" w:tentative="1">
+      <w:start w:val="1"/>
+      <w:numFmt w:val="lowerRoman"/>
+      <w:lvlText w:val="%3."/>
+      <w:lvlJc w:val="right"/>
+      <w:pPr>
+        <w:ind w:left="2160" w:hanging="180"/>
+      </w:pPr>
+    </w:lvl>
+    <w:lvl w:ilvl="3" w:tplc="FFFFFFFF" w:tentative="1">
+      <w:start w:val="1"/>
+      <w:numFmt w:val="decimal"/>
+      <w:lvlText w:val="%4."/>
+      <w:lvlJc w:val="left"/>
+      <w:pPr>
+        <w:ind w:left="2880" w:hanging="360"/>
+      </w:pPr>
+    </w:lvl>
+    <w:lvl w:ilvl="4" w:tplc="FFFFFFFF" w:tentative="1">
+      <w:start w:val="1"/>
+      <w:numFmt w:val="lowerLetter"/>
+      <w:lvlText w:val="%5."/>
+      <w:lvlJc w:val="left"/>
+      <w:pPr>
+        <w:ind w:left="3600" w:hanging="360"/>
+      </w:pPr>
+    </w:lvl>
+    <w:lvl w:ilvl="5" w:tplc="FFFFFFFF" w:tentative="1">
+      <w:start w:val="1"/>
+      <w:numFmt w:val="lowerRoman"/>
+      <w:lvlText w:val="%6."/>
+      <w:lvlJc w:val="right"/>
+      <w:pPr>
+        <w:ind w:left="4320" w:hanging="180"/>
+      </w:pPr>
+    </w:lvl>
+    <w:lvl w:ilvl="6" w:tplc="FFFFFFFF" w:tentative="1">
+      <w:start w:val="1"/>
+      <w:numFmt w:val="decimal"/>
+      <w:lvlText w:val="%7."/>
+      <w:lvlJc w:val="left"/>
+      <w:pPr>
+        <w:ind w:left="5040" w:hanging="360"/>
+      </w:pPr>
+    </w:lvl>
+    <w:lvl w:ilvl="7" w:tplc="FFFFFFFF" w:tentative="1">
+      <w:start w:val="1"/>
+      <w:numFmt w:val="lowerLetter"/>
+      <w:lvlText w:val="%8."/>
+      <w:lvlJc w:val="left"/>
+      <w:pPr>
+        <w:ind w:left="5760" w:hanging="360"/>
+      </w:pPr>
+    </w:lvl>
+    <w:lvl w:ilvl="8" w:tplc="FFFFFFFF" w:tentative="1">
+      <w:start w:val="1"/>
+      <w:numFmt w:val="lowerRoman"/>
+      <w:lvlText w:val="%9."/>
+      <w:lvlJc w:val="right"/>
+      <w:pPr>
+        <w:ind w:left="6480" w:hanging="180"/>
+      </w:pPr>
+    </w:lvl>
+  </w:abstractNum>
+  <w:abstractNum w:abstractNumId="5" w15:restartNumberingAfterBreak="0">
+    <w:nsid w:val="4D440103"/>
+    <w:multiLevelType w:val="hybridMultilevel"/>
+    <w:tmpl w:val="FF4A7ECA"/>
+    <w:lvl w:ilvl="0" w:tplc="1000000F">
+      <w:start w:val="1"/>
+      <w:numFmt w:val="decimal"/>
+      <w:lvlText w:val="%1."/>
+      <w:lvlJc w:val="left"/>
+      <w:pPr>
+        <w:ind w:left="720" w:hanging="360"/>
+      </w:pPr>
+    </w:lvl>
+    <w:lvl w:ilvl="1" w:tplc="10000019" w:tentative="1">
+      <w:start w:val="1"/>
+      <w:numFmt w:val="lowerLetter"/>
+      <w:lvlText w:val="%2."/>
+      <w:lvlJc w:val="left"/>
+      <w:pPr>
+        <w:ind w:left="1440" w:hanging="360"/>
+      </w:pPr>
+    </w:lvl>
+    <w:lvl w:ilvl="2" w:tplc="1000001B" w:tentative="1">
+      <w:start w:val="1"/>
+      <w:numFmt w:val="lowerRoman"/>
+      <w:lvlText w:val="%3."/>
+      <w:lvlJc w:val="right"/>
+      <w:pPr>
+        <w:ind w:left="2160" w:hanging="180"/>
+      </w:pPr>
+    </w:lvl>
+    <w:lvl w:ilvl="3" w:tplc="1000000F" w:tentative="1">
+      <w:start w:val="1"/>
+      <w:numFmt w:val="decimal"/>
+      <w:lvlText w:val="%4."/>
+      <w:lvlJc w:val="left"/>
+      <w:pPr>
+        <w:ind w:left="2880" w:hanging="360"/>
+      </w:pPr>
+    </w:lvl>
+    <w:lvl w:ilvl="4" w:tplc="10000019" w:tentative="1">
+      <w:start w:val="1"/>
+      <w:numFmt w:val="lowerLetter"/>
+      <w:lvlText w:val="%5."/>
+      <w:lvlJc w:val="left"/>
+      <w:pPr>
+        <w:ind w:left="3600" w:hanging="360"/>
+      </w:pPr>
+    </w:lvl>
+    <w:lvl w:ilvl="5" w:tplc="1000001B" w:tentative="1">
+      <w:start w:val="1"/>
+      <w:numFmt w:val="lowerRoman"/>
+      <w:lvlText w:val="%6."/>
+      <w:lvlJc w:val="right"/>
+      <w:pPr>
+        <w:ind w:left="4320" w:hanging="180"/>
+      </w:pPr>
+    </w:lvl>
+    <w:lvl w:ilvl="6" w:tplc="1000000F" w:tentative="1">
+      <w:start w:val="1"/>
+      <w:numFmt w:val="decimal"/>
+      <w:lvlText w:val="%7."/>
+      <w:lvlJc w:val="left"/>
+      <w:pPr>
+        <w:ind w:left="5040" w:hanging="360"/>
+      </w:pPr>
+    </w:lvl>
+    <w:lvl w:ilvl="7" w:tplc="10000019" w:tentative="1">
+      <w:start w:val="1"/>
+      <w:numFmt w:val="lowerLetter"/>
+      <w:lvlText w:val="%8."/>
+      <w:lvlJc w:val="left"/>
+      <w:pPr>
+        <w:ind w:left="5760" w:hanging="360"/>
+      </w:pPr>
+    </w:lvl>
+    <w:lvl w:ilvl="8" w:tplc="1000001B" w:tentative="1">
+      <w:start w:val="1"/>
+      <w:numFmt w:val="lowerRoman"/>
+      <w:lvlText w:val="%9."/>
+      <w:lvlJc w:val="right"/>
+      <w:pPr>
+        <w:ind w:left="6480" w:hanging="180"/>
+      </w:pPr>
+    </w:lvl>
+  </w:abstractNum>
+  <w:abstractNum w:abstractNumId="6" w15:restartNumberingAfterBreak="0">
     <w:nsid w:val="4DAA479F"/>
     <w:multiLevelType w:val="hybridMultilevel"/>
     <w:tmpl w:val="67221B16"/>
@@ -4236,7 +6888,93 @@
       </w:rPr>
     </w:lvl>
   </w:abstractNum>
-  <w:abstractNum w:abstractNumId="1" w15:restartNumberingAfterBreak="0">
+  <w:abstractNum w:abstractNumId="7" w15:restartNumberingAfterBreak="0">
+    <w:nsid w:val="59137134"/>
+    <w:multiLevelType w:val="hybridMultilevel"/>
+    <w:tmpl w:val="60D2D69E"/>
+    <w:lvl w:ilvl="0" w:tplc="FFFFFFFF">
+      <w:start w:val="1"/>
+      <w:numFmt w:val="decimal"/>
+      <w:lvlText w:val="%1."/>
+      <w:lvlJc w:val="left"/>
+      <w:pPr>
+        <w:ind w:left="720" w:hanging="360"/>
+      </w:pPr>
+    </w:lvl>
+    <w:lvl w:ilvl="1" w:tplc="10000019" w:tentative="1">
+      <w:start w:val="1"/>
+      <w:numFmt w:val="lowerLetter"/>
+      <w:lvlText w:val="%2."/>
+      <w:lvlJc w:val="left"/>
+      <w:pPr>
+        <w:ind w:left="1440" w:hanging="360"/>
+      </w:pPr>
+    </w:lvl>
+    <w:lvl w:ilvl="2" w:tplc="1000001B" w:tentative="1">
+      <w:start w:val="1"/>
+      <w:numFmt w:val="lowerRoman"/>
+      <w:lvlText w:val="%3."/>
+      <w:lvlJc w:val="right"/>
+      <w:pPr>
+        <w:ind w:left="2160" w:hanging="180"/>
+      </w:pPr>
+    </w:lvl>
+    <w:lvl w:ilvl="3" w:tplc="1000000F" w:tentative="1">
+      <w:start w:val="1"/>
+      <w:numFmt w:val="decimal"/>
+      <w:lvlText w:val="%4."/>
+      <w:lvlJc w:val="left"/>
+      <w:pPr>
+        <w:ind w:left="2880" w:hanging="360"/>
+      </w:pPr>
+    </w:lvl>
+    <w:lvl w:ilvl="4" w:tplc="10000019" w:tentative="1">
+      <w:start w:val="1"/>
+      <w:numFmt w:val="lowerLetter"/>
+      <w:lvlText w:val="%5."/>
+      <w:lvlJc w:val="left"/>
+      <w:pPr>
+        <w:ind w:left="3600" w:hanging="360"/>
+      </w:pPr>
+    </w:lvl>
+    <w:lvl w:ilvl="5" w:tplc="1000001B" w:tentative="1">
+      <w:start w:val="1"/>
+      <w:numFmt w:val="lowerRoman"/>
+      <w:lvlText w:val="%6."/>
+      <w:lvlJc w:val="right"/>
+      <w:pPr>
+        <w:ind w:left="4320" w:hanging="180"/>
+      </w:pPr>
+    </w:lvl>
+    <w:lvl w:ilvl="6" w:tplc="1000000F" w:tentative="1">
+      <w:start w:val="1"/>
+      <w:numFmt w:val="decimal"/>
+      <w:lvlText w:val="%7."/>
+      <w:lvlJc w:val="left"/>
+      <w:pPr>
+        <w:ind w:left="5040" w:hanging="360"/>
+      </w:pPr>
+    </w:lvl>
+    <w:lvl w:ilvl="7" w:tplc="10000019" w:tentative="1">
+      <w:start w:val="1"/>
+      <w:numFmt w:val="lowerLetter"/>
+      <w:lvlText w:val="%8."/>
+      <w:lvlJc w:val="left"/>
+      <w:pPr>
+        <w:ind w:left="5760" w:hanging="360"/>
+      </w:pPr>
+    </w:lvl>
+    <w:lvl w:ilvl="8" w:tplc="1000001B" w:tentative="1">
+      <w:start w:val="1"/>
+      <w:numFmt w:val="lowerRoman"/>
+      <w:lvlText w:val="%9."/>
+      <w:lvlJc w:val="right"/>
+      <w:pPr>
+        <w:ind w:left="6480" w:hanging="180"/>
+      </w:pPr>
+    </w:lvl>
+  </w:abstractNum>
+  <w:abstractNum w:abstractNumId="8" w15:restartNumberingAfterBreak="0">
     <w:nsid w:val="7AA7269C"/>
     <w:multiLevelType w:val="hybridMultilevel"/>
     <w:tmpl w:val="AFA03366"/>
@@ -4323,10 +7061,31 @@
     </w:lvl>
   </w:abstractNum>
   <w:num w:numId="1" w16cid:durableId="1489519713">
+    <w:abstractNumId w:val="8"/>
+  </w:num>
+  <w:num w:numId="2" w16cid:durableId="353844850">
+    <w:abstractNumId w:val="6"/>
+  </w:num>
+  <w:num w:numId="3" w16cid:durableId="566453763">
+    <w:abstractNumId w:val="5"/>
+  </w:num>
+  <w:num w:numId="4" w16cid:durableId="1789465245">
+    <w:abstractNumId w:val="3"/>
+  </w:num>
+  <w:num w:numId="5" w16cid:durableId="1985115387">
+    <w:abstractNumId w:val="0"/>
+  </w:num>
+  <w:num w:numId="6" w16cid:durableId="342781723">
+    <w:abstractNumId w:val="2"/>
+  </w:num>
+  <w:num w:numId="7" w16cid:durableId="1128009130">
+    <w:abstractNumId w:val="4"/>
+  </w:num>
+  <w:num w:numId="8" w16cid:durableId="850148456">
     <w:abstractNumId w:val="1"/>
   </w:num>
-  <w:num w:numId="2" w16cid:durableId="353844850">
-    <w:abstractNumId w:val="0"/>
+  <w:num w:numId="9" w16cid:durableId="261651813">
+    <w:abstractNumId w:val="7"/>
   </w:num>
 </w:numbering>
 </file>

</xml_diff>